<commit_message>
Additions and improvements to documentation
</commit_message>
<xml_diff>
--- a/Documentation of design and process.docx
+++ b/Documentation of design and process.docx
@@ -4,59 +4,563 @@
   <w:body>
     <w:p>
       <w:pPr>
+        <w:pStyle w:val="Title"/>
+      </w:pPr>
+      <w:r>
+        <w:t>Documentation of design and process</w:t>
+      </w:r>
+    </w:p>
+    <w:p>
+      <w:pPr>
+        <w:rPr>
+          <w:rFonts w:ascii="Times New Roman" w:hAnsi="Times New Roman" w:cs="Times New Roman"/>
+          <w:b/>
+        </w:rPr>
+      </w:pPr>
+    </w:p>
+    <w:p>
+      <w:pPr>
+        <w:pStyle w:val="Heading1"/>
+      </w:pPr>
+      <w:r>
+        <w:t>Conception</w:t>
+      </w:r>
+      <w:r>
+        <w:t>:</w:t>
+      </w:r>
+    </w:p>
+    <w:p>
+      <w:r>
+        <w:t>In t</w:t>
+      </w:r>
+      <w:r>
+        <w:t xml:space="preserve">he initial brainstorming stage of our project, the education application for kids was agreed upon unanimously as the one that we wanted to create.  We each had an idea of what it would look like and how it would work, therefore we started a </w:t>
+      </w:r>
+      <w:r>
+        <w:t>mind map</w:t>
+      </w:r>
+      <w:r>
+        <w:t xml:space="preserve"> of the ideas to</w:t>
+      </w:r>
+      <w:r>
+        <w:t xml:space="preserve"> help</w:t>
+      </w:r>
+      <w:r>
+        <w:t xml:space="preserve"> choose the</w:t>
+      </w:r>
+      <w:r>
+        <w:t xml:space="preserve"> best</w:t>
+      </w:r>
+      <w:r>
+        <w:t xml:space="preserve"> </w:t>
+      </w:r>
+      <w:r>
+        <w:t>options</w:t>
+      </w:r>
+      <w:r>
+        <w:t xml:space="preserve">. We </w:t>
+      </w:r>
+      <w:r>
+        <w:t>produced</w:t>
+      </w:r>
+      <w:r>
+        <w:t xml:space="preserve"> a rough draft of what we wanted the app to achieve and thought of ways to make sure that goal was reached.</w:t>
+      </w:r>
+    </w:p>
+    <w:p>
+      <w:r>
+        <w:t>See Appendix 1 for a copy of our initial ideas document.</w:t>
+      </w:r>
+    </w:p>
+    <w:p>
+      <w:pPr>
+        <w:pStyle w:val="Heading1"/>
+      </w:pPr>
+      <w:r>
+        <w:t>Personas</w:t>
+      </w:r>
+      <w:r>
+        <w:t>:</w:t>
+      </w:r>
+    </w:p>
+    <w:p>
+      <w:r>
+        <w:t>Since none of us were parents or children under the age of five we had to go about created personas and templates for the users that the app was aimed towards. Every detail had to be taken into account</w:t>
+      </w:r>
+      <w:r>
+        <w:t>,</w:t>
+      </w:r>
+      <w:r>
+        <w:t xml:space="preserve"> from the free time the parent had</w:t>
+      </w:r>
+      <w:r>
+        <w:t>,</w:t>
+      </w:r>
+      <w:r>
+        <w:t xml:space="preserve"> to the reason the child was using the app</w:t>
+      </w:r>
+      <w:r>
+        <w:t>,</w:t>
+      </w:r>
+      <w:r>
+        <w:t xml:space="preserve"> or even if the goal of the app is possible if it is aimed towards the cu</w:t>
+      </w:r>
+      <w:r>
+        <w:t>rrent target market. In appendices 2a and 2b</w:t>
+      </w:r>
+      <w:r>
+        <w:t>, the personas that we created can be</w:t>
+      </w:r>
+      <w:r>
+        <w:t xml:space="preserve"> found</w:t>
+      </w:r>
+      <w:r>
+        <w:t>. We put in as much detail as we could and set off to tailor the app to the needs of the target market</w:t>
+      </w:r>
+      <w:r>
+        <w:t xml:space="preserve"> using the personas as a guide. F</w:t>
+      </w:r>
+      <w:r>
+        <w:t xml:space="preserve">or example </w:t>
+      </w:r>
+      <w:r>
+        <w:t>we knew the app</w:t>
+      </w:r>
+      <w:r>
+        <w:t xml:space="preserve"> </w:t>
+      </w:r>
+      <w:r>
+        <w:t xml:space="preserve">could not </w:t>
+      </w:r>
+      <w:r>
+        <w:t xml:space="preserve">be difficult to the point </w:t>
+      </w:r>
+      <w:r>
+        <w:t xml:space="preserve">where </w:t>
+      </w:r>
+      <w:r>
+        <w:t>the child would not find it entertaining but it also could not be</w:t>
+      </w:r>
+      <w:r>
+        <w:t xml:space="preserve"> too</w:t>
+      </w:r>
+      <w:r>
+        <w:t xml:space="preserve"> simple as the child would not learn anything.</w:t>
+      </w:r>
+    </w:p>
+    <w:p>
+      <w:pPr>
+        <w:pStyle w:val="Heading1"/>
+      </w:pPr>
+      <w:r>
+        <w:t>Prototypes</w:t>
+      </w:r>
+      <w:r>
+        <w:t xml:space="preserve"> and Wireframes</w:t>
+      </w:r>
+      <w:r>
+        <w:t>:</w:t>
+      </w:r>
+    </w:p>
+    <w:p>
+      <w:r>
+        <w:t xml:space="preserve">As seen in </w:t>
+      </w:r>
+      <w:r>
+        <w:t>Appendix 4</w:t>
+      </w:r>
+      <w:r>
+        <w:t xml:space="preserve">, we </w:t>
+      </w:r>
+      <w:r>
+        <w:t xml:space="preserve">produced wireframes for </w:t>
+      </w:r>
+      <w:r>
+        <w:t xml:space="preserve">what we thought </w:t>
+      </w:r>
+      <w:r>
+        <w:t>c</w:t>
+      </w:r>
+      <w:r>
+        <w:t>ould be the layout for the application. We changed the places of the buttons around on each page so the user would understand the page has changed, from these prototypes we were able to create a functioning beta application on which to improve upon.</w:t>
+      </w:r>
+      <w:r>
+        <w:t xml:space="preserve"> A simple, easy to navigate and consistent layout had to be created to adhere to the needs of the child using it or the parent. Both are important in this case due to the fact that the </w:t>
+      </w:r>
+      <w:r>
+        <w:t>parent is one that will download the app as the child is too young who in turn needs to be able to use the application easily.</w:t>
+      </w:r>
+    </w:p>
+    <w:p>
+      <w:pPr>
+        <w:pStyle w:val="Heading1"/>
+      </w:pPr>
+      <w:r>
+        <w:t>User testing:</w:t>
+      </w:r>
+    </w:p>
+    <w:p>
+      <w:r>
+        <w:t>We tested the app with a number of members of the core target audience and with parents to ensure that we were meeting their needs. Below are some examples of the issues raised and the steps for resolution that we took</w:t>
+      </w:r>
+    </w:p>
+    <w:tbl>
+      <w:tblPr>
+        <w:tblStyle w:val="PlainTable1"/>
+        <w:tblW w:w="0" w:type="auto"/>
+        <w:tblLook w:val="04A0" w:firstRow="1" w:lastRow="0" w:firstColumn="1" w:lastColumn="0" w:noHBand="0" w:noVBand="1"/>
+      </w:tblPr>
+      <w:tblGrid>
+        <w:gridCol w:w="4508"/>
+        <w:gridCol w:w="4508"/>
+      </w:tblGrid>
+      <w:tr>
+        <w:trPr>
+          <w:cnfStyle w:val="100000000000" w:firstRow="1" w:lastRow="0" w:firstColumn="0" w:lastColumn="0" w:oddVBand="0" w:evenVBand="0" w:oddHBand="0" w:evenHBand="0" w:firstRowFirstColumn="0" w:firstRowLastColumn="0" w:lastRowFirstColumn="0" w:lastRowLastColumn="0"/>
+          <w:trHeight w:val="453"/>
+        </w:trPr>
+        <w:tc>
+          <w:tcPr>
+            <w:cnfStyle w:val="001000000000" w:firstRow="0" w:lastRow="0" w:firstColumn="1" w:lastColumn="0" w:oddVBand="0" w:evenVBand="0" w:oddHBand="0" w:evenHBand="0" w:firstRowFirstColumn="0" w:firstRowLastColumn="0" w:lastRowFirstColumn="0" w:lastRowLastColumn="0"/>
+            <w:tcW w:w="4508" w:type="dxa"/>
+            <w:vAlign w:val="center"/>
+          </w:tcPr>
+          <w:p>
+            <w:pPr>
+              <w:jc w:val="left"/>
+              <w:rPr>
+                <w:u w:val="single"/>
+              </w:rPr>
+            </w:pPr>
+            <w:r>
+              <w:rPr>
+                <w:u w:val="single"/>
+              </w:rPr>
+              <w:t>Problem</w:t>
+            </w:r>
+          </w:p>
+        </w:tc>
+        <w:tc>
+          <w:tcPr>
+            <w:tcW w:w="4508" w:type="dxa"/>
+            <w:vAlign w:val="center"/>
+          </w:tcPr>
+          <w:p>
+            <w:pPr>
+              <w:jc w:val="left"/>
+              <w:cnfStyle w:val="100000000000" w:firstRow="1" w:lastRow="0" w:firstColumn="0" w:lastColumn="0" w:oddVBand="0" w:evenVBand="0" w:oddHBand="0" w:evenHBand="0" w:firstRowFirstColumn="0" w:firstRowLastColumn="0" w:lastRowFirstColumn="0" w:lastRowLastColumn="0"/>
+              <w:rPr>
+                <w:u w:val="single"/>
+              </w:rPr>
+            </w:pPr>
+            <w:r>
+              <w:rPr>
+                <w:u w:val="single"/>
+              </w:rPr>
+              <w:t>Solution</w:t>
+            </w:r>
+          </w:p>
+        </w:tc>
+      </w:tr>
+      <w:tr>
+        <w:trPr>
+          <w:cnfStyle w:val="000000100000" w:firstRow="0" w:lastRow="0" w:firstColumn="0" w:lastColumn="0" w:oddVBand="0" w:evenVBand="0" w:oddHBand="1" w:evenHBand="0" w:firstRowFirstColumn="0" w:firstRowLastColumn="0" w:lastRowFirstColumn="0" w:lastRowLastColumn="0"/>
+        </w:trPr>
+        <w:tc>
+          <w:tcPr>
+            <w:cnfStyle w:val="001000000000" w:firstRow="0" w:lastRow="0" w:firstColumn="1" w:lastColumn="0" w:oddVBand="0" w:evenVBand="0" w:oddHBand="0" w:evenHBand="0" w:firstRowFirstColumn="0" w:firstRowLastColumn="0" w:lastRowFirstColumn="0" w:lastRowLastColumn="0"/>
+            <w:tcW w:w="4508" w:type="dxa"/>
+          </w:tcPr>
+          <w:p>
+            <w:r>
+              <w:t>Child clicked on the answer</w:t>
+            </w:r>
+            <w:r>
+              <w:t xml:space="preserve"> to the question multiple times </w:t>
+            </w:r>
+            <w:r>
+              <w:t>in succession</w:t>
+            </w:r>
+            <w:r>
+              <w:t xml:space="preserve"> and it added more than 1 point to their score for the same question</w:t>
+            </w:r>
+          </w:p>
+          <w:p/>
+        </w:tc>
+        <w:tc>
+          <w:tcPr>
+            <w:tcW w:w="4508" w:type="dxa"/>
+          </w:tcPr>
+          <w:p>
+            <w:pPr>
+              <w:cnfStyle w:val="000000100000" w:firstRow="0" w:lastRow="0" w:firstColumn="0" w:lastColumn="0" w:oddVBand="0" w:evenVBand="0" w:oddHBand="1" w:evenHBand="0" w:firstRowFirstColumn="0" w:firstRowLastColumn="0" w:lastRowFirstColumn="0" w:lastRowLastColumn="0"/>
+            </w:pPr>
+            <w:r>
+              <w:t xml:space="preserve">Added a </w:t>
+            </w:r>
+            <w:proofErr w:type="spellStart"/>
+            <w:r>
+              <w:t>boolean</w:t>
+            </w:r>
+            <w:proofErr w:type="spellEnd"/>
+            <w:r>
+              <w:t xml:space="preserve"> variable “</w:t>
+            </w:r>
+            <w:proofErr w:type="spellStart"/>
+            <w:r>
+              <w:t>answerAllowed</w:t>
+            </w:r>
+            <w:proofErr w:type="spellEnd"/>
+            <w:r>
+              <w:t>” to check against</w:t>
+            </w:r>
+            <w:r>
+              <w:t>,</w:t>
+            </w:r>
+            <w:r>
+              <w:t xml:space="preserve"> which changes to false when </w:t>
+            </w:r>
+            <w:r>
+              <w:t>an answer has been tapped</w:t>
+            </w:r>
+          </w:p>
+        </w:tc>
+      </w:tr>
+      <w:tr>
+        <w:tc>
+          <w:tcPr>
+            <w:cnfStyle w:val="001000000000" w:firstRow="0" w:lastRow="0" w:firstColumn="1" w:lastColumn="0" w:oddVBand="0" w:evenVBand="0" w:oddHBand="0" w:evenHBand="0" w:firstRowFirstColumn="0" w:firstRowLastColumn="0" w:lastRowFirstColumn="0" w:lastRowLastColumn="0"/>
+            <w:tcW w:w="4508" w:type="dxa"/>
+          </w:tcPr>
+          <w:p>
+            <w:r>
+              <w:t xml:space="preserve">Child did not hear the sound for the picture the first time (e.g. they were distracted), but they </w:t>
+            </w:r>
+            <w:r>
+              <w:lastRenderedPageBreak/>
+              <w:t>needed to hear it again without go back and</w:t>
+            </w:r>
+            <w:r>
+              <w:t xml:space="preserve"> starting again</w:t>
+            </w:r>
+          </w:p>
+          <w:p/>
+        </w:tc>
+        <w:tc>
+          <w:tcPr>
+            <w:tcW w:w="4508" w:type="dxa"/>
+          </w:tcPr>
+          <w:p>
+            <w:pPr>
+              <w:cnfStyle w:val="000000000000" w:firstRow="0" w:lastRow="0" w:firstColumn="0" w:lastColumn="0" w:oddVBand="0" w:evenVBand="0" w:oddHBand="0" w:evenHBand="0" w:firstRowFirstColumn="0" w:firstRowLastColumn="0" w:lastRowFirstColumn="0" w:lastRowLastColumn="0"/>
+            </w:pPr>
+            <w:r>
+              <w:lastRenderedPageBreak/>
+              <w:t xml:space="preserve">The image is now </w:t>
+            </w:r>
+            <w:proofErr w:type="spellStart"/>
+            <w:r>
+              <w:t>tappable</w:t>
+            </w:r>
+            <w:proofErr w:type="spellEnd"/>
+            <w:r>
+              <w:t xml:space="preserve"> and will play the sound again upon tapping</w:t>
+            </w:r>
+          </w:p>
+        </w:tc>
+      </w:tr>
+      <w:tr>
+        <w:trPr>
+          <w:cnfStyle w:val="000000100000" w:firstRow="0" w:lastRow="0" w:firstColumn="0" w:lastColumn="0" w:oddVBand="0" w:evenVBand="0" w:oddHBand="1" w:evenHBand="0" w:firstRowFirstColumn="0" w:firstRowLastColumn="0" w:lastRowFirstColumn="0" w:lastRowLastColumn="0"/>
+        </w:trPr>
+        <w:tc>
+          <w:tcPr>
+            <w:cnfStyle w:val="001000000000" w:firstRow="0" w:lastRow="0" w:firstColumn="1" w:lastColumn="0" w:oddVBand="0" w:evenVBand="0" w:oddHBand="0" w:evenHBand="0" w:firstRowFirstColumn="0" w:firstRowLastColumn="0" w:lastRowFirstColumn="0" w:lastRowLastColumn="0"/>
+            <w:tcW w:w="4508" w:type="dxa"/>
+          </w:tcPr>
+          <w:p>
+            <w:r>
+              <w:lastRenderedPageBreak/>
+              <w:t>Child found it difficult to tap buttons that control onscreen elements</w:t>
+            </w:r>
+          </w:p>
+          <w:p/>
+        </w:tc>
+        <w:tc>
+          <w:tcPr>
+            <w:tcW w:w="4508" w:type="dxa"/>
+          </w:tcPr>
+          <w:p>
+            <w:pPr>
+              <w:cnfStyle w:val="000000100000" w:firstRow="0" w:lastRow="0" w:firstColumn="0" w:lastColumn="0" w:oddVBand="0" w:evenVBand="0" w:oddHBand="1" w:evenHBand="0" w:firstRowFirstColumn="0" w:firstRowLastColumn="0" w:lastRowFirstColumn="0" w:lastRowLastColumn="0"/>
+            </w:pPr>
+            <w:r>
+              <w:t>The size of icons and fonts on screen were increased to make the app easier to use</w:t>
+            </w:r>
+          </w:p>
+        </w:tc>
+      </w:tr>
+      <w:tr>
+        <w:tc>
+          <w:tcPr>
+            <w:cnfStyle w:val="001000000000" w:firstRow="0" w:lastRow="0" w:firstColumn="1" w:lastColumn="0" w:oddVBand="0" w:evenVBand="0" w:oddHBand="0" w:evenHBand="0" w:firstRowFirstColumn="0" w:firstRowLastColumn="0" w:lastRowFirstColumn="0" w:lastRowLastColumn="0"/>
+            <w:tcW w:w="4508" w:type="dxa"/>
+          </w:tcPr>
+          <w:p>
+            <w:r>
+              <w:t>Some alphabet images were found to be ambiguous. In particular there existed a red cross icon for the word red and a yellow star for the word yellow</w:t>
+            </w:r>
+          </w:p>
+          <w:p/>
+        </w:tc>
+        <w:tc>
+          <w:tcPr>
+            <w:tcW w:w="4508" w:type="dxa"/>
+          </w:tcPr>
+          <w:p>
+            <w:pPr>
+              <w:cnfStyle w:val="000000000000" w:firstRow="0" w:lastRow="0" w:firstColumn="0" w:lastColumn="0" w:oddVBand="0" w:evenVBand="0" w:oddHBand="0" w:evenHBand="0" w:firstRowFirstColumn="0" w:firstRowLastColumn="0" w:lastRowFirstColumn="0" w:lastRowLastColumn="0"/>
+            </w:pPr>
+            <w:r>
+              <w:t>Removed the offending images and replaced with much simpler designs</w:t>
+            </w:r>
+          </w:p>
+        </w:tc>
+      </w:tr>
+      <w:tr>
+        <w:trPr>
+          <w:cnfStyle w:val="000000100000" w:firstRow="0" w:lastRow="0" w:firstColumn="0" w:lastColumn="0" w:oddVBand="0" w:evenVBand="0" w:oddHBand="1" w:evenHBand="0" w:firstRowFirstColumn="0" w:firstRowLastColumn="0" w:lastRowFirstColumn="0" w:lastRowLastColumn="0"/>
+        </w:trPr>
+        <w:tc>
+          <w:tcPr>
+            <w:cnfStyle w:val="001000000000" w:firstRow="0" w:lastRow="0" w:firstColumn="1" w:lastColumn="0" w:oddVBand="0" w:evenVBand="0" w:oddHBand="0" w:evenHBand="0" w:firstRowFirstColumn="0" w:firstRowLastColumn="0" w:lastRowFirstColumn="0" w:lastRowLastColumn="0"/>
+            <w:tcW w:w="4508" w:type="dxa"/>
+          </w:tcPr>
+          <w:p>
+            <w:r>
+              <w:t>The existence of swipe gestures for transitioning between learning section images were non-obvious and difficult for child</w:t>
+            </w:r>
+            <w:r>
+              <w:t xml:space="preserve"> to use</w:t>
+            </w:r>
+          </w:p>
+          <w:p/>
+        </w:tc>
+        <w:tc>
+          <w:tcPr>
+            <w:tcW w:w="4508" w:type="dxa"/>
+          </w:tcPr>
+          <w:p>
+            <w:pPr>
+              <w:cnfStyle w:val="000000100000" w:firstRow="0" w:lastRow="0" w:firstColumn="0" w:lastColumn="0" w:oddVBand="0" w:evenVBand="0" w:oddHBand="1" w:evenHBand="0" w:firstRowFirstColumn="0" w:firstRowLastColumn="0" w:lastRowFirstColumn="0" w:lastRowLastColumn="0"/>
+            </w:pPr>
+            <w:r>
+              <w:t>Removed the feature from the app pending the results of further testing</w:t>
+            </w:r>
+          </w:p>
+        </w:tc>
+      </w:tr>
+      <w:tr>
+        <w:tc>
+          <w:tcPr>
+            <w:cnfStyle w:val="001000000000" w:firstRow="0" w:lastRow="0" w:firstColumn="1" w:lastColumn="0" w:oddVBand="0" w:evenVBand="0" w:oddHBand="0" w:evenHBand="0" w:firstRowFirstColumn="0" w:firstRowLastColumn="0" w:lastRowFirstColumn="0" w:lastRowLastColumn="0"/>
+            <w:tcW w:w="4508" w:type="dxa"/>
+          </w:tcPr>
+          <w:p/>
+        </w:tc>
+        <w:tc>
+          <w:tcPr>
+            <w:tcW w:w="4508" w:type="dxa"/>
+          </w:tcPr>
+          <w:p>
+            <w:pPr>
+              <w:cnfStyle w:val="000000000000" w:firstRow="0" w:lastRow="0" w:firstColumn="0" w:lastColumn="0" w:oddVBand="0" w:evenVBand="0" w:oddHBand="0" w:evenHBand="0" w:firstRowFirstColumn="0" w:firstRowLastColumn="0" w:lastRowFirstColumn="0" w:lastRowLastColumn="0"/>
+            </w:pPr>
+          </w:p>
+        </w:tc>
+      </w:tr>
+    </w:tbl>
+    <w:p/>
+    <w:p>
+      <w:pPr>
         <w:jc w:val="center"/>
         <w:rPr>
           <w:rFonts w:ascii="Times New Roman" w:hAnsi="Times New Roman" w:cs="Times New Roman"/>
           <w:b/>
+          <w:sz w:val="34"/>
+          <w:szCs w:val="34"/>
           <w:u w:val="single"/>
         </w:rPr>
       </w:pPr>
-      <w:r>
+    </w:p>
+    <w:p>
+      <w:pPr>
+        <w:jc w:val="center"/>
         <w:rPr>
           <w:rFonts w:ascii="Times New Roman" w:hAnsi="Times New Roman" w:cs="Times New Roman"/>
           <w:b/>
+          <w:sz w:val="34"/>
+          <w:szCs w:val="34"/>
           <w:u w:val="single"/>
         </w:rPr>
-        <w:t>Documentation of design and process</w:t>
-      </w:r>
-    </w:p>
-    <w:p>
-      <w:pPr>
+      </w:pPr>
+    </w:p>
+    <w:p>
+      <w:pPr>
+        <w:jc w:val="left"/>
         <w:rPr>
           <w:rFonts w:ascii="Times New Roman" w:hAnsi="Times New Roman" w:cs="Times New Roman"/>
           <w:b/>
-        </w:rPr>
-      </w:pPr>
-    </w:p>
-    <w:p>
-      <w:pPr>
-        <w:rPr>
-          <w:rFonts w:ascii="Times New Roman" w:hAnsi="Times New Roman" w:cs="Times New Roman"/>
-        </w:rPr>
-      </w:pPr>
-      <w:r>
-        <w:rPr>
-          <w:rFonts w:ascii="Times New Roman" w:hAnsi="Times New Roman" w:cs="Times New Roman"/>
-        </w:rPr>
-        <w:t>In t</w:t>
-      </w:r>
-      <w:r>
-        <w:rPr>
-          <w:rFonts w:ascii="Times New Roman" w:hAnsi="Times New Roman" w:cs="Times New Roman"/>
-        </w:rPr>
-        <w:t xml:space="preserve">he initial brainstorming stage of our project, the education application for kids was agreed upon unanimously as the one that we wanted to create.  We each had an idea of what it would look like and how it would work, therefore we started a </w:t>
-      </w:r>
-      <w:r>
-        <w:rPr>
-          <w:rFonts w:ascii="Times New Roman" w:hAnsi="Times New Roman" w:cs="Times New Roman"/>
-        </w:rPr>
-        <w:t>mind map</w:t>
-      </w:r>
-      <w:r>
-        <w:rPr>
-          <w:rFonts w:ascii="Times New Roman" w:hAnsi="Times New Roman" w:cs="Times New Roman"/>
-        </w:rPr>
-        <w:t xml:space="preserve"> of the ideas to choose the most ideal choices. We came up with a rough draft of what we wanted the app to achieve and thought of ways to make sure that goal was reached.</w:t>
+          <w:sz w:val="34"/>
+          <w:szCs w:val="34"/>
+          <w:u w:val="single"/>
+        </w:rPr>
+      </w:pPr>
+    </w:p>
+    <w:p>
+      <w:pPr>
+        <w:jc w:val="center"/>
+        <w:rPr>
+          <w:rFonts w:ascii="Times New Roman" w:hAnsi="Times New Roman" w:cs="Times New Roman"/>
+          <w:b/>
+          <w:sz w:val="34"/>
+          <w:szCs w:val="34"/>
+          <w:u w:val="single"/>
+        </w:rPr>
+      </w:pPr>
+    </w:p>
+    <w:p>
+      <w:pPr>
+        <w:jc w:val="left"/>
+        <w:rPr>
+          <w:rFonts w:asciiTheme="majorHAnsi" w:eastAsiaTheme="majorEastAsia" w:hAnsiTheme="majorHAnsi" w:cstheme="majorBidi"/>
+          <w:color w:val="2E74B5" w:themeColor="accent1" w:themeShade="BF"/>
+          <w:sz w:val="32"/>
+          <w:szCs w:val="32"/>
+        </w:rPr>
+      </w:pPr>
+      <w:r>
+        <w:br w:type="page"/>
+      </w:r>
+    </w:p>
+    <w:p>
+      <w:pPr>
+        <w:pStyle w:val="Heading1"/>
+      </w:pPr>
+      <w:r>
+        <w:lastRenderedPageBreak/>
+        <w:t>Appendices</w:t>
+      </w:r>
+    </w:p>
+    <w:p>
+      <w:pPr>
+        <w:pStyle w:val="Heading2"/>
+      </w:pPr>
+      <w:r>
+        <w:t>Appendix 1</w:t>
+      </w:r>
+      <w:r>
+        <w:t xml:space="preserve"> – Design Ideas</w:t>
       </w:r>
     </w:p>
     <w:p>
@@ -387,388 +891,26 @@
       <w:pPr>
         <w:rPr>
           <w:rFonts w:ascii="Times New Roman" w:hAnsi="Times New Roman" w:cs="Times New Roman"/>
-        </w:rPr>
-      </w:pPr>
-    </w:p>
-    <w:p>
-      <w:pPr>
-        <w:jc w:val="center"/>
-        <w:rPr>
-          <w:rFonts w:ascii="Times New Roman" w:hAnsi="Times New Roman" w:cs="Times New Roman"/>
-        </w:rPr>
-      </w:pPr>
-      <w:r>
-        <w:rPr>
-          <w:rFonts w:ascii="Times New Roman" w:hAnsi="Times New Roman" w:cs="Times New Roman"/>
           <w:b/>
-          <w:u w:val="single"/>
-        </w:rPr>
-        <w:t>Personas</w:t>
-      </w:r>
-    </w:p>
-    <w:p>
-      <w:pPr>
-        <w:jc w:val="center"/>
-        <w:rPr>
-          <w:rFonts w:ascii="Times New Roman" w:hAnsi="Times New Roman" w:cs="Times New Roman"/>
-        </w:rPr>
-      </w:pPr>
-    </w:p>
-    <w:p>
-      <w:pPr>
-        <w:rPr>
-          <w:rFonts w:ascii="Times New Roman" w:hAnsi="Times New Roman" w:cs="Times New Roman"/>
-        </w:rPr>
-      </w:pPr>
-      <w:r>
-        <w:rPr>
-          <w:rFonts w:ascii="Times New Roman" w:hAnsi="Times New Roman" w:cs="Times New Roman"/>
-        </w:rPr>
-        <w:t>Since none of us were parents or children under the age of five we had to go about created personas and templates for the users that the app was aimed towards. Every detail had to be taken into account from the free time the parent had to the reason the child was using the app or even if the goal of the app is possible if it is aimed towards the current target market. From figure 1 and 2, the personas that we created can be seen. We put in as much detail as we could and set off to tailor the app to the needs of the target market, for example it cannot be extremely difficult to the point in which the child would not find it entertaining but it also could not be simple as the child would not learn anything.</w:t>
-      </w:r>
-    </w:p>
-    <w:p>
-      <w:pPr>
-        <w:rPr>
-          <w:rFonts w:ascii="Times New Roman" w:hAnsi="Times New Roman" w:cs="Times New Roman"/>
-        </w:rPr>
-      </w:pPr>
-    </w:p>
-    <w:p>
-      <w:pPr>
-        <w:rPr>
-          <w:rFonts w:ascii="Times New Roman" w:hAnsi="Times New Roman" w:cs="Times New Roman"/>
-        </w:rPr>
-      </w:pPr>
-    </w:p>
-    <w:p>
-      <w:pPr>
-        <w:jc w:val="center"/>
-        <w:rPr>
-          <w:rFonts w:ascii="Times New Roman" w:hAnsi="Times New Roman" w:cs="Times New Roman"/>
-        </w:rPr>
-      </w:pPr>
-    </w:p>
-    <w:p>
-      <w:pPr>
-        <w:jc w:val="center"/>
-        <w:rPr>
-          <w:rFonts w:ascii="Times New Roman" w:hAnsi="Times New Roman" w:cs="Times New Roman"/>
-          <w:b/>
-          <w:u w:val="single"/>
-        </w:rPr>
-      </w:pPr>
-      <w:r>
-        <w:rPr>
-          <w:rFonts w:ascii="Times New Roman" w:hAnsi="Times New Roman" w:cs="Times New Roman"/>
-          <w:b/>
-          <w:u w:val="single"/>
-        </w:rPr>
+        </w:rPr>
+      </w:pPr>
+    </w:p>
+    <w:p>
+      <w:pPr>
+        <w:pStyle w:val="Heading2"/>
+      </w:pPr>
+      <w:r>
         <w:lastRenderedPageBreak/>
-        <w:t>Prototypes:</w:t>
-      </w:r>
-    </w:p>
-    <w:p>
-      <w:pPr>
-        <w:rPr>
-          <w:rFonts w:ascii="Times New Roman" w:hAnsi="Times New Roman" w:cs="Times New Roman"/>
-        </w:rPr>
-      </w:pPr>
-      <w:r>
-        <w:rPr>
-          <w:rFonts w:ascii="Times New Roman" w:hAnsi="Times New Roman" w:cs="Times New Roman"/>
-        </w:rPr>
-        <w:t>As seen in figures 3 to 8, we designed what we thought would be the initial layout for the application. We changed the places of the buttons around on each page so the user would understand the page has changed, from these prototypes we were able to create a functioning beta application on which to improve upon.</w:t>
-      </w:r>
-      <w:r>
-        <w:rPr>
-          <w:rFonts w:ascii="Times New Roman" w:hAnsi="Times New Roman" w:cs="Times New Roman"/>
-        </w:rPr>
-        <w:t xml:space="preserve"> A simple, easy to navigate and consistent layout had to be created to adhere to the needs of the child using it or the parent. Both are important in this case due to the fact that the </w:t>
-      </w:r>
-      <w:r>
-        <w:rPr>
-          <w:rFonts w:ascii="Times New Roman" w:hAnsi="Times New Roman" w:cs="Times New Roman"/>
-        </w:rPr>
-        <w:t>parent is one that will download the app as the child is too young who in turn needs to be able to use the application easily.</w:t>
-      </w:r>
-    </w:p>
-    <w:p>
-      <w:pPr>
-        <w:rPr>
-          <w:rFonts w:ascii="Times New Roman" w:hAnsi="Times New Roman" w:cs="Times New Roman"/>
-          <w:b/>
-          <w:u w:val="single"/>
-        </w:rPr>
-      </w:pPr>
-    </w:p>
-    <w:p>
-      <w:pPr>
-        <w:jc w:val="center"/>
-        <w:rPr>
-          <w:rFonts w:ascii="Times New Roman" w:hAnsi="Times New Roman" w:cs="Times New Roman"/>
-          <w:b/>
-          <w:u w:val="single"/>
-        </w:rPr>
-      </w:pPr>
-      <w:r>
-        <w:rPr>
-          <w:rFonts w:ascii="Times New Roman" w:hAnsi="Times New Roman" w:cs="Times New Roman"/>
-          <w:b/>
-          <w:u w:val="single"/>
-        </w:rPr>
-        <w:t>User testing:</w:t>
-      </w:r>
-    </w:p>
-    <w:p>
-      <w:r>
-        <w:rPr>
-          <w:b/>
-        </w:rPr>
-        <w:t>Prob</w:t>
-      </w:r>
-      <w:r>
-        <w:rPr>
-          <w:b/>
-        </w:rPr>
-        <w:t>lem</w:t>
-      </w:r>
-      <w:r>
-        <w:t>: Child clicked on the answer</w:t>
-      </w:r>
-      <w:r>
-        <w:t xml:space="preserve"> to the question multiple times quickly and it added more than 1 point to their score for the same question.</w:t>
-      </w:r>
-    </w:p>
-    <w:p>
-      <w:r>
-        <w:rPr>
-          <w:b/>
-        </w:rPr>
-        <w:t xml:space="preserve">Solution: </w:t>
-      </w:r>
-      <w:r>
-        <w:t>Added a timer in JavaScript to wait until the next correct answer can be given.</w:t>
-      </w:r>
-    </w:p>
-    <w:p/>
-    <w:p>
-      <w:r>
-        <w:rPr>
-          <w:b/>
-        </w:rPr>
-        <w:t>Problem:</w:t>
-      </w:r>
-      <w:r>
-        <w:t xml:space="preserve"> child did not hear the sound for the picture the first time due to a number of reasons for example a distraction, but they needed to hear it again without go back and starting again.</w:t>
-      </w:r>
-    </w:p>
-    <w:p>
-      <w:r>
-        <w:rPr>
-          <w:b/>
-        </w:rPr>
-        <w:t xml:space="preserve">Solution: </w:t>
-      </w:r>
-      <w:r>
-        <w:t>The image is now clickable and will play the sound again.</w:t>
-      </w:r>
-    </w:p>
-    <w:p/>
-    <w:p>
-      <w:pPr>
-        <w:rPr>
-          <w:rFonts w:ascii="Times New Roman" w:hAnsi="Times New Roman" w:cs="Times New Roman"/>
-          <w:b/>
-        </w:rPr>
-      </w:pPr>
-    </w:p>
-    <w:p>
-      <w:pPr>
-        <w:jc w:val="center"/>
-        <w:rPr>
-          <w:rFonts w:ascii="Times New Roman" w:hAnsi="Times New Roman" w:cs="Times New Roman"/>
-          <w:b/>
-          <w:sz w:val="34"/>
-          <w:szCs w:val="34"/>
-          <w:u w:val="single"/>
-        </w:rPr>
-      </w:pPr>
-    </w:p>
-    <w:p>
-      <w:pPr>
-        <w:jc w:val="center"/>
-        <w:rPr>
-          <w:rFonts w:ascii="Times New Roman" w:hAnsi="Times New Roman" w:cs="Times New Roman"/>
-          <w:b/>
-          <w:sz w:val="34"/>
-          <w:szCs w:val="34"/>
-          <w:u w:val="single"/>
-        </w:rPr>
-      </w:pPr>
-    </w:p>
-    <w:p>
-      <w:pPr>
-        <w:jc w:val="center"/>
-        <w:rPr>
-          <w:rFonts w:ascii="Times New Roman" w:hAnsi="Times New Roman" w:cs="Times New Roman"/>
-          <w:b/>
-          <w:sz w:val="34"/>
-          <w:szCs w:val="34"/>
-          <w:u w:val="single"/>
-        </w:rPr>
-      </w:pPr>
-    </w:p>
-    <w:p>
-      <w:pPr>
-        <w:jc w:val="center"/>
-        <w:rPr>
-          <w:rFonts w:ascii="Times New Roman" w:hAnsi="Times New Roman" w:cs="Times New Roman"/>
-          <w:b/>
-          <w:sz w:val="34"/>
-          <w:szCs w:val="34"/>
-          <w:u w:val="single"/>
-        </w:rPr>
-      </w:pPr>
-    </w:p>
-    <w:p>
-      <w:pPr>
-        <w:jc w:val="center"/>
-        <w:rPr>
-          <w:rFonts w:ascii="Times New Roman" w:hAnsi="Times New Roman" w:cs="Times New Roman"/>
-          <w:b/>
-          <w:sz w:val="34"/>
-          <w:szCs w:val="34"/>
-          <w:u w:val="single"/>
-        </w:rPr>
-      </w:pPr>
-    </w:p>
-    <w:p>
-      <w:pPr>
-        <w:jc w:val="center"/>
-        <w:rPr>
-          <w:rFonts w:ascii="Times New Roman" w:hAnsi="Times New Roman" w:cs="Times New Roman"/>
-          <w:b/>
-          <w:sz w:val="34"/>
-          <w:szCs w:val="34"/>
-          <w:u w:val="single"/>
-        </w:rPr>
-      </w:pPr>
-    </w:p>
-    <w:p>
-      <w:pPr>
-        <w:jc w:val="center"/>
-        <w:rPr>
-          <w:rFonts w:ascii="Times New Roman" w:hAnsi="Times New Roman" w:cs="Times New Roman"/>
-          <w:b/>
-          <w:sz w:val="34"/>
-          <w:szCs w:val="34"/>
-          <w:u w:val="single"/>
-        </w:rPr>
-      </w:pPr>
-    </w:p>
-    <w:p>
-      <w:pPr>
-        <w:jc w:val="center"/>
-        <w:rPr>
-          <w:rFonts w:ascii="Times New Roman" w:hAnsi="Times New Roman" w:cs="Times New Roman"/>
-          <w:b/>
-          <w:sz w:val="34"/>
-          <w:szCs w:val="34"/>
-          <w:u w:val="single"/>
-        </w:rPr>
-      </w:pPr>
-    </w:p>
-    <w:p>
-      <w:pPr>
-        <w:jc w:val="center"/>
-        <w:rPr>
-          <w:rFonts w:ascii="Times New Roman" w:hAnsi="Times New Roman" w:cs="Times New Roman"/>
-          <w:b/>
-          <w:sz w:val="34"/>
-          <w:szCs w:val="34"/>
-          <w:u w:val="single"/>
-        </w:rPr>
-      </w:pPr>
-    </w:p>
-    <w:p>
-      <w:pPr>
-        <w:jc w:val="center"/>
-        <w:rPr>
-          <w:rFonts w:ascii="Times New Roman" w:hAnsi="Times New Roman" w:cs="Times New Roman"/>
-          <w:b/>
-          <w:sz w:val="34"/>
-          <w:szCs w:val="34"/>
-          <w:u w:val="single"/>
-        </w:rPr>
-      </w:pPr>
-    </w:p>
-    <w:p>
-      <w:pPr>
-        <w:jc w:val="center"/>
-        <w:rPr>
-          <w:rFonts w:ascii="Times New Roman" w:hAnsi="Times New Roman" w:cs="Times New Roman"/>
-          <w:b/>
-          <w:sz w:val="34"/>
-          <w:szCs w:val="34"/>
-          <w:u w:val="single"/>
-        </w:rPr>
-      </w:pPr>
-    </w:p>
-    <w:p>
-      <w:pPr>
-        <w:jc w:val="center"/>
-        <w:rPr>
-          <w:rFonts w:ascii="Times New Roman" w:hAnsi="Times New Roman" w:cs="Times New Roman"/>
-          <w:b/>
-          <w:sz w:val="34"/>
-          <w:szCs w:val="34"/>
-          <w:u w:val="single"/>
-        </w:rPr>
-      </w:pPr>
-    </w:p>
-    <w:p>
-      <w:pPr>
-        <w:jc w:val="center"/>
-        <w:rPr>
-          <w:rFonts w:ascii="Times New Roman" w:hAnsi="Times New Roman" w:cs="Times New Roman"/>
-          <w:b/>
-          <w:sz w:val="34"/>
-          <w:szCs w:val="34"/>
-          <w:u w:val="single"/>
-        </w:rPr>
-      </w:pPr>
-    </w:p>
-    <w:p>
-      <w:pPr>
-        <w:jc w:val="center"/>
-        <w:rPr>
-          <w:rFonts w:ascii="Times New Roman" w:hAnsi="Times New Roman" w:cs="Times New Roman"/>
-          <w:b/>
-          <w:sz w:val="34"/>
-          <w:szCs w:val="34"/>
-          <w:u w:val="single"/>
-        </w:rPr>
-      </w:pPr>
-      <w:r>
-        <w:rPr>
-          <w:rFonts w:ascii="Times New Roman" w:hAnsi="Times New Roman" w:cs="Times New Roman"/>
-          <w:b/>
-          <w:sz w:val="34"/>
-          <w:szCs w:val="34"/>
-          <w:u w:val="single"/>
-        </w:rPr>
-        <w:t>Appendix</w:t>
-      </w:r>
-    </w:p>
-    <w:p>
-      <w:pPr>
-        <w:jc w:val="center"/>
-        <w:rPr>
-          <w:rFonts w:ascii="Times New Roman" w:hAnsi="Times New Roman" w:cs="Times New Roman"/>
-          <w:b/>
-        </w:rPr>
-      </w:pPr>
+        <w:t>Appendix 2</w:t>
+      </w:r>
+      <w:r>
+        <w:t xml:space="preserve">a – Child </w:t>
+      </w:r>
+      <w:r>
+        <w:t>Persona</w:t>
+      </w:r>
+      <w:bookmarkStart w:id="0" w:name="_GoBack"/>
+      <w:bookmarkEnd w:id="0"/>
     </w:p>
     <w:p>
       <w:pPr>
@@ -785,7 +927,7 @@
         <mc:AlternateContent>
           <mc:Choice Requires="wps">
             <w:drawing>
-              <wp:anchor distT="45720" distB="45720" distL="114300" distR="114300" simplePos="0" relativeHeight="251666432" behindDoc="0" locked="0" layoutInCell="1" allowOverlap="1" wp14:anchorId="26A92A12" wp14:editId="42BFC862">
+              <wp:anchor distT="45720" distB="45720" distL="114300" distR="114300" simplePos="0" relativeHeight="251666432" behindDoc="0" locked="0" layoutInCell="1" allowOverlap="1" wp14:anchorId="0C8DA410" wp14:editId="30DBBFCC">
                 <wp:simplePos x="0" y="0"/>
                 <wp:positionH relativeFrom="margin">
                   <wp:align>right</wp:align>
@@ -861,11 +1003,11 @@
           </mc:Choice>
           <mc:Fallback>
             <w:pict>
-              <v:shapetype w14:anchorId="26A92A12" id="_x0000_t202" coordsize="21600,21600" o:spt="202" path="m,l,21600r21600,l21600,xe">
+              <v:shapetype w14:anchorId="0C8DA410" id="_x0000_t202" coordsize="21600,21600" o:spt="202" path="m,l,21600r21600,l21600,xe">
                 <v:stroke joinstyle="miter"/>
                 <v:path gradientshapeok="t" o:connecttype="rect"/>
               </v:shapetype>
-              <v:shape id="Text Box 2" o:spid="_x0000_s1026" type="#_x0000_t202" style="position:absolute;margin-left:227.8pt;margin-top:32.25pt;width:279pt;height:33pt;z-index:251666432;visibility:visible;mso-wrap-style:square;mso-width-percent:0;mso-height-percent:0;mso-wrap-distance-left:9pt;mso-wrap-distance-top:3.6pt;mso-wrap-distance-right:9pt;mso-wrap-distance-bottom:3.6pt;mso-position-horizontal:right;mso-position-horizontal-relative:margin;mso-position-vertical:absolute;mso-position-vertical-relative:text;mso-width-percent:0;mso-height-percent:0;mso-width-relative:margin;mso-height-relative:margin;v-text-anchor:top" o:gfxdata="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">
+              <v:shape id="Text Box 2" o:spid="_x0000_s1026" type="#_x0000_t202" style="position:absolute;left:0;text-align:left;margin-left:227.8pt;margin-top:32.25pt;width:279pt;height:33pt;z-index:251666432;visibility:visible;mso-wrap-style:square;mso-width-percent:0;mso-height-percent:0;mso-wrap-distance-left:9pt;mso-wrap-distance-top:3.6pt;mso-wrap-distance-right:9pt;mso-wrap-distance-bottom:3.6pt;mso-position-horizontal:right;mso-position-horizontal-relative:margin;mso-position-vertical:absolute;mso-position-vertical-relative:text;mso-width-percent:0;mso-height-percent:0;mso-width-relative:margin;mso-height-relative:margin;v-text-anchor:top" o:gfxdata="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">
                 <v:textbox>
                   <w:txbxContent>
                     <w:p>
@@ -899,7 +1041,7 @@
         <mc:AlternateContent>
           <mc:Choice Requires="wps">
             <w:drawing>
-              <wp:anchor distT="45720" distB="45720" distL="114300" distR="114300" simplePos="0" relativeHeight="251661312" behindDoc="0" locked="0" layoutInCell="1" allowOverlap="1" wp14:anchorId="52773B41" wp14:editId="43291CC8">
+              <wp:anchor distT="45720" distB="45720" distL="114300" distR="114300" simplePos="0" relativeHeight="251661312" behindDoc="0" locked="0" layoutInCell="1" allowOverlap="1" wp14:anchorId="7959C19C" wp14:editId="036568F9">
                 <wp:simplePos x="0" y="0"/>
                 <wp:positionH relativeFrom="margin">
                   <wp:posOffset>2162175</wp:posOffset>
@@ -969,6 +1111,9 @@
                             <w:r>
                               <w:t>4</w:t>
                             </w:r>
+                            <w:r>
+                              <w:t xml:space="preserve"> years old</w:t>
+                            </w:r>
                           </w:p>
                           <w:p>
                             <w:pPr>
@@ -979,7 +1124,7 @@
                               </w:numPr>
                             </w:pPr>
                             <w:r>
-                              <w:t>child</w:t>
+                              <w:t>Minimal exposure to technology</w:t>
                             </w:r>
                           </w:p>
                           <w:p>
@@ -991,7 +1136,7 @@
                               </w:numPr>
                             </w:pPr>
                             <w:r>
-                              <w:t>minimal computer exp</w:t>
+                              <w:t>Likes apples</w:t>
                             </w:r>
                           </w:p>
                         </w:txbxContent>
@@ -1013,7 +1158,7 @@
           </mc:Choice>
           <mc:Fallback>
             <w:pict>
-              <v:shape w14:anchorId="52773B41" id="_x0000_s1027" type="#_x0000_t202" style="position:absolute;margin-left:170.25pt;margin-top:66pt;width:122.25pt;height:104.25pt;z-index:251661312;visibility:visible;mso-wrap-style:square;mso-width-percent:0;mso-height-percent:0;mso-wrap-distance-left:9pt;mso-wrap-distance-top:3.6pt;mso-wrap-distance-right:9pt;mso-wrap-distance-bottom:3.6pt;mso-position-horizontal:absolute;mso-position-horizontal-relative:margin;mso-position-vertical:absolute;mso-position-vertical-relative:text;mso-width-percent:0;mso-height-percent:0;mso-width-relative:margin;mso-height-relative:margin;v-text-anchor:top" o:gfxdata="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">
+              <v:shape w14:anchorId="7959C19C" id="_x0000_s1027" type="#_x0000_t202" style="position:absolute;left:0;text-align:left;margin-left:170.25pt;margin-top:66pt;width:122.25pt;height:104.25pt;z-index:251661312;visibility:visible;mso-wrap-style:square;mso-width-percent:0;mso-height-percent:0;mso-wrap-distance-left:9pt;mso-wrap-distance-top:3.6pt;mso-wrap-distance-right:9pt;mso-wrap-distance-bottom:3.6pt;mso-position-horizontal:absolute;mso-position-horizontal-relative:margin;mso-position-vertical:absolute;mso-position-vertical-relative:text;mso-width-percent:0;mso-height-percent:0;mso-width-relative:margin;mso-height-relative:margin;v-text-anchor:top" o:gfxdata="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">
                 <v:textbox>
                   <w:txbxContent>
                     <w:p>
@@ -1043,6 +1188,9 @@
                       <w:r>
                         <w:t>4</w:t>
                       </w:r>
+                      <w:r>
+                        <w:t xml:space="preserve"> years old</w:t>
+                      </w:r>
                     </w:p>
                     <w:p>
                       <w:pPr>
@@ -1053,7 +1201,7 @@
                         </w:numPr>
                       </w:pPr>
                       <w:r>
-                        <w:t>child</w:t>
+                        <w:t>Minimal exposure to technology</w:t>
                       </w:r>
                     </w:p>
                     <w:p>
@@ -1065,7 +1213,7 @@
                         </w:numPr>
                       </w:pPr>
                       <w:r>
-                        <w:t>minimal computer exp</w:t>
+                        <w:t>Likes apples</w:t>
                       </w:r>
                     </w:p>
                   </w:txbxContent>
@@ -1085,7 +1233,7 @@
         <mc:AlternateContent>
           <mc:Choice Requires="wps">
             <w:drawing>
-              <wp:anchor distT="45720" distB="45720" distL="114300" distR="114300" simplePos="0" relativeHeight="251665408" behindDoc="0" locked="0" layoutInCell="1" allowOverlap="1" wp14:anchorId="1B41FB47" wp14:editId="4D51855E">
+              <wp:anchor distT="45720" distB="45720" distL="114300" distR="114300" simplePos="0" relativeHeight="251665408" behindDoc="0" locked="0" layoutInCell="1" allowOverlap="1" wp14:anchorId="6478D020" wp14:editId="09D55A42">
                 <wp:simplePos x="0" y="0"/>
                 <wp:positionH relativeFrom="margin">
                   <wp:align>left</wp:align>
@@ -1199,7 +1347,7 @@
           </mc:Choice>
           <mc:Fallback>
             <w:pict>
-              <v:shape w14:anchorId="1B41FB47" id="_x0000_s1028" type="#_x0000_t202" style="position:absolute;margin-left:0;margin-top:427.5pt;width:169.5pt;height:89.25pt;z-index:251665408;visibility:visible;mso-wrap-style:square;mso-width-percent:0;mso-height-percent:0;mso-wrap-distance-left:9pt;mso-wrap-distance-top:3.6pt;mso-wrap-distance-right:9pt;mso-wrap-distance-bottom:3.6pt;mso-position-horizontal:left;mso-position-horizontal-relative:margin;mso-position-vertical:absolute;mso-position-vertical-relative:text;mso-width-percent:0;mso-height-percent:0;mso-width-relative:margin;mso-height-relative:margin;v-text-anchor:top" o:gfxdata="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">
+              <v:shape w14:anchorId="6478D020" id="_x0000_s1028" type="#_x0000_t202" style="position:absolute;left:0;text-align:left;margin-left:0;margin-top:427.5pt;width:169.5pt;height:89.25pt;z-index:251665408;visibility:visible;mso-wrap-style:square;mso-width-percent:0;mso-height-percent:0;mso-wrap-distance-left:9pt;mso-wrap-distance-top:3.6pt;mso-wrap-distance-right:9pt;mso-wrap-distance-bottom:3.6pt;mso-position-horizontal:left;mso-position-horizontal-relative:margin;mso-position-vertical:absolute;mso-position-vertical-relative:text;mso-width-percent:0;mso-height-percent:0;mso-width-relative:margin;mso-height-relative:margin;v-text-anchor:top" o:gfxdata="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">
                 <v:textbox>
                   <w:txbxContent>
                     <w:p>
@@ -1271,7 +1419,7 @@
         <mc:AlternateContent>
           <mc:Choice Requires="wps">
             <w:drawing>
-              <wp:anchor distT="45720" distB="45720" distL="114300" distR="114300" simplePos="0" relativeHeight="251664384" behindDoc="0" locked="0" layoutInCell="1" allowOverlap="1" wp14:anchorId="4B76584A" wp14:editId="1625F35D">
+              <wp:anchor distT="45720" distB="45720" distL="114300" distR="114300" simplePos="0" relativeHeight="251664384" behindDoc="0" locked="0" layoutInCell="1" allowOverlap="1" wp14:anchorId="58F44867" wp14:editId="2E8A7AA0">
                 <wp:simplePos x="0" y="0"/>
                 <wp:positionH relativeFrom="margin">
                   <wp:align>left</wp:align>
@@ -1339,7 +1487,10 @@
                               </w:numPr>
                             </w:pPr>
                             <w:r>
-                              <w:t xml:space="preserve"> boredom</w:t>
+                              <w:t>B</w:t>
+                            </w:r>
+                            <w:r>
+                              <w:t>oredom</w:t>
                             </w:r>
                           </w:p>
                           <w:p>
@@ -1351,7 +1502,13 @@
                               </w:numPr>
                             </w:pPr>
                             <w:r>
-                              <w:t xml:space="preserve"> Not interesting</w:t>
+                              <w:t>Un</w:t>
+                            </w:r>
+                            <w:r>
+                              <w:t>interesting</w:t>
+                            </w:r>
+                            <w:r>
+                              <w:t xml:space="preserve"> activities</w:t>
                             </w:r>
                           </w:p>
                           <w:p>
@@ -1363,7 +1520,7 @@
                               </w:numPr>
                             </w:pPr>
                             <w:r>
-                              <w:t>difficult</w:t>
+                              <w:t>Difficult activities</w:t>
                             </w:r>
                           </w:p>
                         </w:txbxContent>
@@ -1385,7 +1542,7 @@
           </mc:Choice>
           <mc:Fallback>
             <w:pict>
-              <v:shape w14:anchorId="4B76584A" id="_x0000_s1029" type="#_x0000_t202" style="position:absolute;margin-left:0;margin-top:315.6pt;width:168.75pt;height:86.25pt;z-index:251664384;visibility:visible;mso-wrap-style:square;mso-width-percent:0;mso-height-percent:0;mso-wrap-distance-left:9pt;mso-wrap-distance-top:3.6pt;mso-wrap-distance-right:9pt;mso-wrap-distance-bottom:3.6pt;mso-position-horizontal:left;mso-position-horizontal-relative:margin;mso-position-vertical:absolute;mso-position-vertical-relative:text;mso-width-percent:0;mso-height-percent:0;mso-width-relative:margin;mso-height-relative:margin;v-text-anchor:top" o:gfxdata="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">
+              <v:shape w14:anchorId="58F44867" id="_x0000_s1029" type="#_x0000_t202" style="position:absolute;left:0;text-align:left;margin-left:0;margin-top:315.6pt;width:168.75pt;height:86.25pt;z-index:251664384;visibility:visible;mso-wrap-style:square;mso-width-percent:0;mso-height-percent:0;mso-wrap-distance-left:9pt;mso-wrap-distance-top:3.6pt;mso-wrap-distance-right:9pt;mso-wrap-distance-bottom:3.6pt;mso-position-horizontal:left;mso-position-horizontal-relative:margin;mso-position-vertical:absolute;mso-position-vertical-relative:text;mso-width-percent:0;mso-height-percent:0;mso-width-relative:margin;mso-height-relative:margin;v-text-anchor:top" o:gfxdata="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">
                 <v:textbox>
                   <w:txbxContent>
                     <w:p>
@@ -1413,7 +1570,10 @@
                         </w:numPr>
                       </w:pPr>
                       <w:r>
-                        <w:t xml:space="preserve"> boredom</w:t>
+                        <w:t>B</w:t>
+                      </w:r>
+                      <w:r>
+                        <w:t>oredom</w:t>
                       </w:r>
                     </w:p>
                     <w:p>
@@ -1425,7 +1585,13 @@
                         </w:numPr>
                       </w:pPr>
                       <w:r>
-                        <w:t xml:space="preserve"> Not interesting</w:t>
+                        <w:t>Un</w:t>
+                      </w:r>
+                      <w:r>
+                        <w:t>interesting</w:t>
+                      </w:r>
+                      <w:r>
+                        <w:t xml:space="preserve"> activities</w:t>
                       </w:r>
                     </w:p>
                     <w:p>
@@ -1437,7 +1603,7 @@
                         </w:numPr>
                       </w:pPr>
                       <w:r>
-                        <w:t>difficult</w:t>
+                        <w:t>Difficult activities</w:t>
                       </w:r>
                     </w:p>
                   </w:txbxContent>
@@ -1457,7 +1623,7 @@
         <mc:AlternateContent>
           <mc:Choice Requires="wps">
             <w:drawing>
-              <wp:anchor distT="45720" distB="45720" distL="114300" distR="114300" simplePos="0" relativeHeight="251663360" behindDoc="0" locked="0" layoutInCell="1" allowOverlap="1" wp14:anchorId="48F60084" wp14:editId="207E979B">
+              <wp:anchor distT="45720" distB="45720" distL="114300" distR="114300" simplePos="0" relativeHeight="251663360" behindDoc="0" locked="0" layoutInCell="1" allowOverlap="1" wp14:anchorId="118F127C" wp14:editId="38C4E807">
                 <wp:simplePos x="0" y="0"/>
                 <wp:positionH relativeFrom="margin">
                   <wp:align>left</wp:align>
@@ -1571,7 +1737,7 @@
           </mc:Choice>
           <mc:Fallback>
             <w:pict>
-              <v:shape w14:anchorId="48F60084" id="_x0000_s1030" type="#_x0000_t202" style="position:absolute;margin-left:0;margin-top:193.5pt;width:170.25pt;height:98.25pt;z-index:251663360;visibility:visible;mso-wrap-style:square;mso-width-percent:0;mso-height-percent:0;mso-wrap-distance-left:9pt;mso-wrap-distance-top:3.6pt;mso-wrap-distance-right:9pt;mso-wrap-distance-bottom:3.6pt;mso-position-horizontal:left;mso-position-horizontal-relative:margin;mso-position-vertical:absolute;mso-position-vertical-relative:text;mso-width-percent:0;mso-height-percent:0;mso-width-relative:margin;mso-height-relative:margin;v-text-anchor:top" o:gfxdata="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">
+              <v:shape w14:anchorId="118F127C" id="_x0000_s1030" type="#_x0000_t202" style="position:absolute;left:0;text-align:left;margin-left:0;margin-top:193.5pt;width:170.25pt;height:98.25pt;z-index:251663360;visibility:visible;mso-wrap-style:square;mso-width-percent:0;mso-height-percent:0;mso-wrap-distance-left:9pt;mso-wrap-distance-top:3.6pt;mso-wrap-distance-right:9pt;mso-wrap-distance-bottom:3.6pt;mso-position-horizontal:left;mso-position-horizontal-relative:margin;mso-position-vertical:absolute;mso-position-vertical-relative:text;mso-width-percent:0;mso-height-percent:0;mso-width-relative:margin;mso-height-relative:margin;v-text-anchor:top" o:gfxdata="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">
                 <v:textbox>
                   <w:txbxContent>
                     <w:p>
@@ -1643,7 +1809,7 @@
         <mc:AlternateContent>
           <mc:Choice Requires="wps">
             <w:drawing>
-              <wp:anchor distT="45720" distB="45720" distL="114300" distR="114300" simplePos="0" relativeHeight="251662336" behindDoc="0" locked="0" layoutInCell="1" allowOverlap="1" wp14:anchorId="338ACC02" wp14:editId="6EC13321">
+              <wp:anchor distT="45720" distB="45720" distL="114300" distR="114300" simplePos="0" relativeHeight="251662336" behindDoc="0" locked="0" layoutInCell="1" allowOverlap="1" wp14:anchorId="75062B3B" wp14:editId="08B57CB5">
                 <wp:simplePos x="0" y="0"/>
                 <wp:positionH relativeFrom="margin">
                   <wp:align>right</wp:align>
@@ -1810,7 +1976,7 @@
           </mc:Choice>
           <mc:Fallback>
             <w:pict>
-              <v:shape w14:anchorId="338ACC02" id="_x0000_s1031" type="#_x0000_t202" style="position:absolute;margin-left:228.55pt;margin-top:171.75pt;width:279.75pt;height:400.5pt;z-index:251662336;visibility:visible;mso-wrap-style:square;mso-width-percent:0;mso-height-percent:0;mso-wrap-distance-left:9pt;mso-wrap-distance-top:3.6pt;mso-wrap-distance-right:9pt;mso-wrap-distance-bottom:3.6pt;mso-position-horizontal:right;mso-position-horizontal-relative:margin;mso-position-vertical:absolute;mso-position-vertical-relative:text;mso-width-percent:0;mso-height-percent:0;mso-width-relative:margin;mso-height-relative:margin;v-text-anchor:top" o:gfxdata="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">
+              <v:shape w14:anchorId="75062B3B" id="_x0000_s1031" type="#_x0000_t202" style="position:absolute;left:0;text-align:left;margin-left:228.55pt;margin-top:171.75pt;width:279.75pt;height:400.5pt;z-index:251662336;visibility:visible;mso-wrap-style:square;mso-width-percent:0;mso-height-percent:0;mso-wrap-distance-left:9pt;mso-wrap-distance-top:3.6pt;mso-wrap-distance-right:9pt;mso-wrap-distance-bottom:3.6pt;mso-position-horizontal:right;mso-position-horizontal-relative:margin;mso-position-vertical:absolute;mso-position-vertical-relative:text;mso-width-percent:0;mso-height-percent:0;mso-width-relative:margin;mso-height-relative:margin;v-text-anchor:top" o:gfxdata="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">
                 <v:textbox>
                   <w:txbxContent>
                     <w:p>
@@ -1935,7 +2101,7 @@
         <mc:AlternateContent>
           <mc:Choice Requires="wps">
             <w:drawing>
-              <wp:anchor distT="45720" distB="45720" distL="114300" distR="114300" simplePos="0" relativeHeight="251660288" behindDoc="0" locked="0" layoutInCell="1" allowOverlap="1" wp14:anchorId="04D360FE" wp14:editId="3C3CA83F">
+              <wp:anchor distT="45720" distB="45720" distL="114300" distR="114300" simplePos="0" relativeHeight="251660288" behindDoc="0" locked="0" layoutInCell="1" allowOverlap="1" wp14:anchorId="357DF26A" wp14:editId="3BC98B00">
                 <wp:simplePos x="0" y="0"/>
                 <wp:positionH relativeFrom="margin">
                   <wp:posOffset>3724275</wp:posOffset>
@@ -2049,7 +2215,7 @@
           </mc:Choice>
           <mc:Fallback>
             <w:pict>
-              <v:shape w14:anchorId="04D360FE" id="_x0000_s1032" type="#_x0000_t202" style="position:absolute;margin-left:293.25pt;margin-top:65.95pt;width:154.5pt;height:104.25pt;z-index:251660288;visibility:visible;mso-wrap-style:square;mso-width-percent:0;mso-height-percent:0;mso-wrap-distance-left:9pt;mso-wrap-distance-top:3.6pt;mso-wrap-distance-right:9pt;mso-wrap-distance-bottom:3.6pt;mso-position-horizontal:absolute;mso-position-horizontal-relative:margin;mso-position-vertical:absolute;mso-position-vertical-relative:text;mso-width-percent:0;mso-height-percent:0;mso-width-relative:margin;mso-height-relative:margin;v-text-anchor:top" o:gfxdata="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">
+              <v:shape w14:anchorId="357DF26A" id="_x0000_s1032" type="#_x0000_t202" style="position:absolute;left:0;text-align:left;margin-left:293.25pt;margin-top:65.95pt;width:154.5pt;height:104.25pt;z-index:251660288;visibility:visible;mso-wrap-style:square;mso-width-percent:0;mso-height-percent:0;mso-wrap-distance-left:9pt;mso-wrap-distance-top:3.6pt;mso-wrap-distance-right:9pt;mso-wrap-distance-bottom:3.6pt;mso-position-horizontal:absolute;mso-position-horizontal-relative:margin;mso-position-vertical:absolute;mso-position-vertical-relative:text;mso-width-percent:0;mso-height-percent:0;mso-width-relative:margin;mso-height-relative:margin;v-text-anchor:top" o:gfxdata="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">
                 <v:textbox>
                   <w:txbxContent>
                     <w:p>
@@ -2121,7 +2287,7 @@
         <mc:AlternateContent>
           <mc:Choice Requires="wps">
             <w:drawing>
-              <wp:anchor distT="45720" distB="45720" distL="114300" distR="114300" simplePos="0" relativeHeight="251659264" behindDoc="0" locked="0" layoutInCell="1" allowOverlap="1" wp14:anchorId="7E0F46A9" wp14:editId="2B16B011">
+              <wp:anchor distT="45720" distB="45720" distL="114300" distR="114300" simplePos="0" relativeHeight="251659264" behindDoc="0" locked="0" layoutInCell="1" allowOverlap="1" wp14:anchorId="3DE64535" wp14:editId="45F9E3A9">
                 <wp:simplePos x="0" y="0"/>
                 <wp:positionH relativeFrom="margin">
                   <wp:posOffset>2162175</wp:posOffset>
@@ -2199,7 +2365,7 @@
           </mc:Choice>
           <mc:Fallback>
             <w:pict>
-              <v:shape w14:anchorId="7E0F46A9" id="_x0000_s1033" type="#_x0000_t202" style="position:absolute;margin-left:170.25pt;margin-top:0;width:279pt;height:33pt;z-index:251659264;visibility:visible;mso-wrap-style:square;mso-width-percent:0;mso-height-percent:0;mso-wrap-distance-left:9pt;mso-wrap-distance-top:3.6pt;mso-wrap-distance-right:9pt;mso-wrap-distance-bottom:3.6pt;mso-position-horizontal:absolute;mso-position-horizontal-relative:margin;mso-position-vertical:absolute;mso-position-vertical-relative:text;mso-width-percent:0;mso-height-percent:0;mso-width-relative:margin;mso-height-relative:margin;v-text-anchor:top" o:gfxdata="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">
+              <v:shape w14:anchorId="3DE64535" id="_x0000_s1033" type="#_x0000_t202" style="position:absolute;left:0;text-align:left;margin-left:170.25pt;margin-top:0;width:279pt;height:33pt;z-index:251659264;visibility:visible;mso-wrap-style:square;mso-width-percent:0;mso-height-percent:0;mso-wrap-distance-left:9pt;mso-wrap-distance-top:3.6pt;mso-wrap-distance-right:9pt;mso-wrap-distance-bottom:3.6pt;mso-position-horizontal:absolute;mso-position-horizontal-relative:margin;mso-position-vertical:absolute;mso-position-vertical-relative:text;mso-width-percent:0;mso-height-percent:0;mso-width-relative:margin;mso-height-relative:margin;v-text-anchor:top" o:gfxdata="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">
                 <v:textbox>
                   <w:txbxContent>
                     <w:p>
@@ -2233,7 +2399,7 @@
           <w:lang w:eastAsia="en-GB"/>
         </w:rPr>
         <w:drawing>
-          <wp:anchor distT="0" distB="0" distL="114300" distR="114300" simplePos="0" relativeHeight="251667456" behindDoc="1" locked="0" layoutInCell="1" allowOverlap="1" wp14:anchorId="206D3A98" wp14:editId="196D9876">
+          <wp:anchor distT="0" distB="0" distL="114300" distR="114300" simplePos="0" relativeHeight="251667456" behindDoc="1" locked="0" layoutInCell="1" allowOverlap="1" wp14:anchorId="471901FA" wp14:editId="256DB41B">
             <wp:simplePos x="0" y="0"/>
             <wp:positionH relativeFrom="column">
               <wp:posOffset>0</wp:posOffset>
@@ -2385,27 +2551,15 @@
           <w:rFonts w:ascii="Times New Roman" w:hAnsi="Times New Roman" w:cs="Times New Roman"/>
         </w:rPr>
       </w:pPr>
-      <w:r>
-        <w:rPr>
-          <w:rFonts w:ascii="Times New Roman" w:hAnsi="Times New Roman" w:cs="Times New Roman"/>
-        </w:rPr>
-        <w:t>Figure 1.</w:t>
-      </w:r>
-    </w:p>
-    <w:p>
-      <w:pPr>
-        <w:rPr>
-          <w:rFonts w:ascii="Times New Roman" w:hAnsi="Times New Roman" w:cs="Times New Roman"/>
-        </w:rPr>
-      </w:pPr>
-    </w:p>
-    <w:p>
-      <w:pPr>
-        <w:jc w:val="right"/>
-        <w:rPr>
-          <w:rFonts w:ascii="Times New Roman" w:hAnsi="Times New Roman" w:cs="Times New Roman"/>
-        </w:rPr>
-      </w:pPr>
+    </w:p>
+    <w:p>
+      <w:pPr>
+        <w:pStyle w:val="Heading2"/>
+      </w:pPr>
+      <w:r>
+        <w:lastRenderedPageBreak/>
+        <w:t>Appendix 2b – Parent Persona</w:t>
+      </w:r>
     </w:p>
     <w:p>
       <w:pPr>
@@ -2422,7 +2576,7 @@
         <mc:AlternateContent>
           <mc:Choice Requires="wps">
             <w:drawing>
-              <wp:anchor distT="45720" distB="45720" distL="114300" distR="114300" simplePos="0" relativeHeight="251671552" behindDoc="0" locked="0" layoutInCell="1" allowOverlap="1" wp14:anchorId="1C7EA609" wp14:editId="41B45F77">
+              <wp:anchor distT="45720" distB="45720" distL="114300" distR="114300" simplePos="0" relativeHeight="251671552" behindDoc="0" locked="0" layoutInCell="1" allowOverlap="1" wp14:anchorId="6687EDF4" wp14:editId="07C09817">
                 <wp:simplePos x="0" y="0"/>
                 <wp:positionH relativeFrom="margin">
                   <wp:align>right</wp:align>
@@ -2646,7 +2800,7 @@
                               </w:numPr>
                             </w:pPr>
                             <w:r>
-                              <w:t>Evening relax (another window of time to lookup)</w:t>
+                              <w:t>Put child to bed</w:t>
                             </w:r>
                           </w:p>
                           <w:p>
@@ -2657,6 +2811,21 @@
                                 <w:numId w:val="6"/>
                               </w:numPr>
                             </w:pPr>
+                            <w:r>
+                              <w:t>Evening relax (another window of time to lookup)</w:t>
+                            </w:r>
+                          </w:p>
+                          <w:p>
+                            <w:pPr>
+                              <w:pStyle w:val="ListParagraph"/>
+                              <w:numPr>
+                                <w:ilvl w:val="0"/>
+                                <w:numId w:val="6"/>
+                              </w:numPr>
+                            </w:pPr>
+                            <w:r>
+                              <w:t xml:space="preserve">Go to </w:t>
+                            </w:r>
                             <w:r>
                               <w:t>bed</w:t>
                             </w:r>
@@ -2680,7 +2849,7 @@
           </mc:Choice>
           <mc:Fallback>
             <w:pict>
-              <v:shape w14:anchorId="1C7EA609" id="_x0000_s1034" type="#_x0000_t202" style="position:absolute;margin-left:228.55pt;margin-top:195pt;width:279.75pt;height:337.5pt;z-index:251671552;visibility:visible;mso-wrap-style:square;mso-width-percent:0;mso-height-percent:0;mso-wrap-distance-left:9pt;mso-wrap-distance-top:3.6pt;mso-wrap-distance-right:9pt;mso-wrap-distance-bottom:3.6pt;mso-position-horizontal:right;mso-position-horizontal-relative:margin;mso-position-vertical:absolute;mso-position-vertical-relative:text;mso-width-percent:0;mso-height-percent:0;mso-width-relative:margin;mso-height-relative:margin;v-text-anchor:top" o:gfxdata="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">
+              <v:shape w14:anchorId="6687EDF4" id="_x0000_s1034" type="#_x0000_t202" style="position:absolute;left:0;text-align:left;margin-left:228.55pt;margin-top:195pt;width:279.75pt;height:337.5pt;z-index:251671552;visibility:visible;mso-wrap-style:square;mso-width-percent:0;mso-height-percent:0;mso-wrap-distance-left:9pt;mso-wrap-distance-top:3.6pt;mso-wrap-distance-right:9pt;mso-wrap-distance-bottom:3.6pt;mso-position-horizontal:right;mso-position-horizontal-relative:margin;mso-position-vertical:absolute;mso-position-vertical-relative:text;mso-width-percent:0;mso-height-percent:0;mso-width-relative:margin;mso-height-relative:margin;v-text-anchor:top" o:gfxdata="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">
                 <v:textbox>
                   <w:txbxContent>
                     <w:p>
@@ -2864,7 +3033,7 @@
                         </w:numPr>
                       </w:pPr>
                       <w:r>
-                        <w:t>Evening relax (another window of time to lookup)</w:t>
+                        <w:t>Put child to bed</w:t>
                       </w:r>
                     </w:p>
                     <w:p>
@@ -2876,6 +3045,21 @@
                         </w:numPr>
                       </w:pPr>
                       <w:r>
+                        <w:t>Evening relax (another window of time to lookup)</w:t>
+                      </w:r>
+                    </w:p>
+                    <w:p>
+                      <w:pPr>
+                        <w:pStyle w:val="ListParagraph"/>
+                        <w:numPr>
+                          <w:ilvl w:val="0"/>
+                          <w:numId w:val="6"/>
+                        </w:numPr>
+                      </w:pPr>
+                      <w:r>
+                        <w:t xml:space="preserve">Go to </w:t>
+                      </w:r>
+                      <w:r>
                         <w:t>bed</w:t>
                       </w:r>
                     </w:p>
@@ -2896,7 +3080,7 @@
         <mc:AlternateContent>
           <mc:Choice Requires="wps">
             <w:drawing>
-              <wp:anchor distT="45720" distB="45720" distL="114300" distR="114300" simplePos="0" relativeHeight="251675648" behindDoc="0" locked="0" layoutInCell="1" allowOverlap="1" wp14:anchorId="3FBF3AE9" wp14:editId="2643DEF4">
+              <wp:anchor distT="45720" distB="45720" distL="114300" distR="114300" simplePos="0" relativeHeight="251675648" behindDoc="0" locked="0" layoutInCell="1" allowOverlap="1" wp14:anchorId="029753CB" wp14:editId="02765762">
                 <wp:simplePos x="0" y="0"/>
                 <wp:positionH relativeFrom="margin">
                   <wp:align>right</wp:align>
@@ -2950,15 +3134,13 @@
                               <w:rPr>
                                 <w:b/>
                               </w:rPr>
-                              <w:t xml:space="preserve">Working </w:t>
-                            </w:r>
-                            <w:bookmarkStart w:id="0" w:name="_GoBack"/>
-                            <w:bookmarkEnd w:id="0"/>
+                              <w:t>Middle</w:t>
+                            </w:r>
                             <w:r>
                               <w:rPr>
                                 <w:b/>
                               </w:rPr>
-                              <w:t>class parent</w:t>
+                              <w:t xml:space="preserve"> class parent</w:t>
                             </w:r>
                           </w:p>
                         </w:txbxContent>
@@ -2980,7 +3162,7 @@
           </mc:Choice>
           <mc:Fallback>
             <w:pict>
-              <v:shape w14:anchorId="3FBF3AE9" id="_x0000_s1035" type="#_x0000_t202" style="position:absolute;margin-left:227.8pt;margin-top:31.5pt;width:279pt;height:33pt;z-index:251675648;visibility:visible;mso-wrap-style:square;mso-width-percent:0;mso-height-percent:0;mso-wrap-distance-left:9pt;mso-wrap-distance-top:3.6pt;mso-wrap-distance-right:9pt;mso-wrap-distance-bottom:3.6pt;mso-position-horizontal:right;mso-position-horizontal-relative:margin;mso-position-vertical:absolute;mso-position-vertical-relative:text;mso-width-percent:0;mso-height-percent:0;mso-width-relative:margin;mso-height-relative:margin;v-text-anchor:top" o:gfxdata="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">
+              <v:shape w14:anchorId="029753CB" id="_x0000_s1035" type="#_x0000_t202" style="position:absolute;left:0;text-align:left;margin-left:227.8pt;margin-top:31.5pt;width:279pt;height:33pt;z-index:251675648;visibility:visible;mso-wrap-style:square;mso-width-percent:0;mso-height-percent:0;mso-wrap-distance-left:9pt;mso-wrap-distance-top:3.6pt;mso-wrap-distance-right:9pt;mso-wrap-distance-bottom:3.6pt;mso-position-horizontal:right;mso-position-horizontal-relative:margin;mso-position-vertical:absolute;mso-position-vertical-relative:text;mso-width-percent:0;mso-height-percent:0;mso-width-relative:margin;mso-height-relative:margin;v-text-anchor:top" o:gfxdata="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">
                 <v:textbox>
                   <w:txbxContent>
                     <w:p>
@@ -2994,15 +3176,13 @@
                         <w:rPr>
                           <w:b/>
                         </w:rPr>
-                        <w:t xml:space="preserve">Working </w:t>
-                      </w:r>
-                      <w:bookmarkStart w:id="1" w:name="_GoBack"/>
-                      <w:bookmarkEnd w:id="1"/>
+                        <w:t>Middle</w:t>
+                      </w:r>
                       <w:r>
                         <w:rPr>
                           <w:b/>
                         </w:rPr>
-                        <w:t>class parent</w:t>
+                        <w:t xml:space="preserve"> class parent</w:t>
                       </w:r>
                     </w:p>
                   </w:txbxContent>
@@ -3022,7 +3202,7 @@
         <mc:AlternateContent>
           <mc:Choice Requires="wps">
             <w:drawing>
-              <wp:anchor distT="45720" distB="45720" distL="114300" distR="114300" simplePos="0" relativeHeight="251669504" behindDoc="0" locked="0" layoutInCell="1" allowOverlap="1" wp14:anchorId="14CCF61C" wp14:editId="160A3DE2">
+              <wp:anchor distT="45720" distB="45720" distL="114300" distR="114300" simplePos="0" relativeHeight="251669504" behindDoc="0" locked="0" layoutInCell="1" allowOverlap="1" wp14:anchorId="11030CC5" wp14:editId="3D0D9497">
                 <wp:simplePos x="0" y="0"/>
                 <wp:positionH relativeFrom="margin">
                   <wp:align>right</wp:align>
@@ -3090,7 +3270,13 @@
                               </w:numPr>
                             </w:pPr>
                             <w:r>
-                              <w:t>Need something to occupy childs time but not waste it</w:t>
+                              <w:t>Need something to occupy child</w:t>
+                            </w:r>
+                            <w:r>
+                              <w:t>’</w:t>
+                            </w:r>
+                            <w:r>
+                              <w:t>s time but not waste it</w:t>
                             </w:r>
                           </w:p>
                           <w:p>
@@ -3102,19 +3288,13 @@
                               </w:numPr>
                             </w:pPr>
                             <w:r>
-                              <w:t>wants to ensure a rounded education</w:t>
-                            </w:r>
-                          </w:p>
-                          <w:p>
-                            <w:pPr>
-                              <w:pStyle w:val="ListParagraph"/>
-                              <w:numPr>
-                                <w:ilvl w:val="0"/>
-                                <w:numId w:val="5"/>
-                              </w:numPr>
-                            </w:pPr>
-                            <w:r>
-                              <w:t>appropriate</w:t>
+                              <w:t>W</w:t>
+                            </w:r>
+                            <w:r>
+                              <w:t>ants to ensure a rounded education</w:t>
+                            </w:r>
+                            <w:r>
+                              <w:t xml:space="preserve"> for child</w:t>
                             </w:r>
                           </w:p>
                           <w:p>
@@ -3141,7 +3321,7 @@
           </mc:Choice>
           <mc:Fallback>
             <w:pict>
-              <v:shape w14:anchorId="14CCF61C" id="_x0000_s1036" type="#_x0000_t202" style="position:absolute;margin-left:105.55pt;margin-top:64.5pt;width:156.75pt;height:132.75pt;z-index:251669504;visibility:visible;mso-wrap-style:square;mso-width-percent:0;mso-height-percent:0;mso-wrap-distance-left:9pt;mso-wrap-distance-top:3.6pt;mso-wrap-distance-right:9pt;mso-wrap-distance-bottom:3.6pt;mso-position-horizontal:right;mso-position-horizontal-relative:margin;mso-position-vertical:absolute;mso-position-vertical-relative:text;mso-width-percent:0;mso-height-percent:0;mso-width-relative:margin;mso-height-relative:margin;v-text-anchor:top" o:gfxdata="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">
+              <v:shape w14:anchorId="11030CC5" id="_x0000_s1036" type="#_x0000_t202" style="position:absolute;left:0;text-align:left;margin-left:105.55pt;margin-top:64.5pt;width:156.75pt;height:132.75pt;z-index:251669504;visibility:visible;mso-wrap-style:square;mso-width-percent:0;mso-height-percent:0;mso-wrap-distance-left:9pt;mso-wrap-distance-top:3.6pt;mso-wrap-distance-right:9pt;mso-wrap-distance-bottom:3.6pt;mso-position-horizontal:right;mso-position-horizontal-relative:margin;mso-position-vertical:absolute;mso-position-vertical-relative:text;mso-width-percent:0;mso-height-percent:0;mso-width-relative:margin;mso-height-relative:margin;v-text-anchor:top" o:gfxdata="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">
                 <v:textbox>
                   <w:txbxContent>
                     <w:p>
@@ -3169,7 +3349,13 @@
                         </w:numPr>
                       </w:pPr>
                       <w:r>
-                        <w:t>Need something to occupy childs time but not waste it</w:t>
+                        <w:t>Need something to occupy child</w:t>
+                      </w:r>
+                      <w:r>
+                        <w:t>’</w:t>
+                      </w:r>
+                      <w:r>
+                        <w:t>s time but not waste it</w:t>
                       </w:r>
                     </w:p>
                     <w:p>
@@ -3181,19 +3367,13 @@
                         </w:numPr>
                       </w:pPr>
                       <w:r>
-                        <w:t>wants to ensure a rounded education</w:t>
-                      </w:r>
-                    </w:p>
-                    <w:p>
-                      <w:pPr>
-                        <w:pStyle w:val="ListParagraph"/>
-                        <w:numPr>
-                          <w:ilvl w:val="0"/>
-                          <w:numId w:val="5"/>
-                        </w:numPr>
-                      </w:pPr>
-                      <w:r>
-                        <w:t>appropriate</w:t>
+                        <w:t>W</w:t>
+                      </w:r>
+                      <w:r>
+                        <w:t>ants to ensure a rounded education</w:t>
+                      </w:r>
+                      <w:r>
+                        <w:t xml:space="preserve"> for child</w:t>
                       </w:r>
                     </w:p>
                     <w:p>
@@ -3218,7 +3398,7 @@
         <mc:AlternateContent>
           <mc:Choice Requires="wps">
             <w:drawing>
-              <wp:anchor distT="45720" distB="45720" distL="114300" distR="114300" simplePos="0" relativeHeight="251672576" behindDoc="0" locked="0" layoutInCell="1" allowOverlap="1" wp14:anchorId="21F4B2F0" wp14:editId="43815EA1">
+              <wp:anchor distT="45720" distB="45720" distL="114300" distR="114300" simplePos="0" relativeHeight="251672576" behindDoc="0" locked="0" layoutInCell="1" allowOverlap="1" wp14:anchorId="4D0A2B75" wp14:editId="1A31FD86">
                 <wp:simplePos x="0" y="0"/>
                 <wp:positionH relativeFrom="margin">
                   <wp:align>left</wp:align>
@@ -3325,7 +3505,7 @@
           </mc:Choice>
           <mc:Fallback>
             <w:pict>
-              <v:shape w14:anchorId="21F4B2F0" id="_x0000_s1037" type="#_x0000_t202" style="position:absolute;margin-left:0;margin-top:193.5pt;width:170.25pt;height:119.25pt;z-index:251672576;visibility:visible;mso-wrap-style:square;mso-width-percent:0;mso-height-percent:0;mso-wrap-distance-left:9pt;mso-wrap-distance-top:3.6pt;mso-wrap-distance-right:9pt;mso-wrap-distance-bottom:3.6pt;mso-position-horizontal:left;mso-position-horizontal-relative:margin;mso-position-vertical:absolute;mso-position-vertical-relative:text;mso-width-percent:0;mso-height-percent:0;mso-width-relative:margin;mso-height-relative:margin;v-text-anchor:top" o:gfxdata="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">
+              <v:shape w14:anchorId="4D0A2B75" id="_x0000_s1037" type="#_x0000_t202" style="position:absolute;left:0;text-align:left;margin-left:0;margin-top:193.5pt;width:170.25pt;height:119.25pt;z-index:251672576;visibility:visible;mso-wrap-style:square;mso-width-percent:0;mso-height-percent:0;mso-wrap-distance-left:9pt;mso-wrap-distance-top:3.6pt;mso-wrap-distance-right:9pt;mso-wrap-distance-bottom:3.6pt;mso-position-horizontal:left;mso-position-horizontal-relative:margin;mso-position-vertical:absolute;mso-position-vertical-relative:text;mso-width-percent:0;mso-height-percent:0;mso-width-relative:margin;mso-height-relative:margin;v-text-anchor:top" o:gfxdata="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">
                 <v:textbox>
                   <w:txbxContent>
                     <w:p>
@@ -3390,7 +3570,7 @@
         <mc:AlternateContent>
           <mc:Choice Requires="wps">
             <w:drawing>
-              <wp:anchor distT="45720" distB="45720" distL="114300" distR="114300" simplePos="0" relativeHeight="251673600" behindDoc="0" locked="0" layoutInCell="1" allowOverlap="1" wp14:anchorId="55181E3A" wp14:editId="194C8BD0">
+              <wp:anchor distT="45720" distB="45720" distL="114300" distR="114300" simplePos="0" relativeHeight="251673600" behindDoc="0" locked="0" layoutInCell="1" allowOverlap="1" wp14:anchorId="0AD7C53D" wp14:editId="12B67A8C">
                 <wp:simplePos x="0" y="0"/>
                 <wp:positionH relativeFrom="margin">
                   <wp:posOffset>9525</wp:posOffset>
@@ -3458,7 +3638,10 @@
                               </w:numPr>
                             </w:pPr>
                             <w:r>
-                              <w:t xml:space="preserve"> Not educational</w:t>
+                              <w:t>Apps that are n</w:t>
+                            </w:r>
+                            <w:r>
+                              <w:t>ot educational</w:t>
                             </w:r>
                           </w:p>
                           <w:p>
@@ -3470,7 +3653,13 @@
                               </w:numPr>
                             </w:pPr>
                             <w:r>
-                              <w:t xml:space="preserve"> Does not occupy childs time</w:t>
+                              <w:t>Does not occupy child</w:t>
+                            </w:r>
+                            <w:r>
+                              <w:t>’</w:t>
+                            </w:r>
+                            <w:r>
+                              <w:t>s time</w:t>
                             </w:r>
                           </w:p>
                           <w:p>
@@ -3482,7 +3671,13 @@
                               </w:numPr>
                             </w:pPr>
                             <w:r>
-                              <w:t xml:space="preserve">Too hard for child to complete on </w:t>
+                              <w:t>T</w:t>
+                            </w:r>
+                            <w:r>
+                              <w:t>oo hard for child to use</w:t>
+                            </w:r>
+                            <w:r>
+                              <w:t xml:space="preserve"> </w:t>
                             </w:r>
                           </w:p>
                           <w:p>
@@ -3494,7 +3689,10 @@
                               </w:numPr>
                             </w:pPr>
                             <w:r>
-                              <w:t>Not fun enough to keep childs attention</w:t>
+                              <w:t xml:space="preserve">Not fun enough </w:t>
+                            </w:r>
+                            <w:r>
+                              <w:t>for child</w:t>
                             </w:r>
                           </w:p>
                         </w:txbxContent>
@@ -3516,7 +3714,7 @@
           </mc:Choice>
           <mc:Fallback>
             <w:pict>
-              <v:shape w14:anchorId="55181E3A" id="_x0000_s1038" type="#_x0000_t202" style="position:absolute;margin-left:.75pt;margin-top:317.25pt;width:168.75pt;height:132.75pt;z-index:251673600;visibility:visible;mso-wrap-style:square;mso-width-percent:0;mso-height-percent:0;mso-wrap-distance-left:9pt;mso-wrap-distance-top:3.6pt;mso-wrap-distance-right:9pt;mso-wrap-distance-bottom:3.6pt;mso-position-horizontal:absolute;mso-position-horizontal-relative:margin;mso-position-vertical:absolute;mso-position-vertical-relative:text;mso-width-percent:0;mso-height-percent:0;mso-width-relative:margin;mso-height-relative:margin;v-text-anchor:top" o:gfxdata="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">
+              <v:shape w14:anchorId="0AD7C53D" id="_x0000_s1038" type="#_x0000_t202" style="position:absolute;left:0;text-align:left;margin-left:.75pt;margin-top:317.25pt;width:168.75pt;height:132.75pt;z-index:251673600;visibility:visible;mso-wrap-style:square;mso-width-percent:0;mso-height-percent:0;mso-wrap-distance-left:9pt;mso-wrap-distance-top:3.6pt;mso-wrap-distance-right:9pt;mso-wrap-distance-bottom:3.6pt;mso-position-horizontal:absolute;mso-position-horizontal-relative:margin;mso-position-vertical:absolute;mso-position-vertical-relative:text;mso-width-percent:0;mso-height-percent:0;mso-width-relative:margin;mso-height-relative:margin;v-text-anchor:top" o:gfxdata="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">
                 <v:textbox>
                   <w:txbxContent>
                     <w:p>
@@ -3544,7 +3742,10 @@
                         </w:numPr>
                       </w:pPr>
                       <w:r>
-                        <w:t xml:space="preserve"> Not educational</w:t>
+                        <w:t>Apps that are n</w:t>
+                      </w:r>
+                      <w:r>
+                        <w:t>ot educational</w:t>
                       </w:r>
                     </w:p>
                     <w:p>
@@ -3556,7 +3757,13 @@
                         </w:numPr>
                       </w:pPr>
                       <w:r>
-                        <w:t xml:space="preserve"> Does not occupy childs time</w:t>
+                        <w:t>Does not occupy child</w:t>
+                      </w:r>
+                      <w:r>
+                        <w:t>’</w:t>
+                      </w:r>
+                      <w:r>
+                        <w:t>s time</w:t>
                       </w:r>
                     </w:p>
                     <w:p>
@@ -3568,7 +3775,13 @@
                         </w:numPr>
                       </w:pPr>
                       <w:r>
-                        <w:t xml:space="preserve">Too hard for child to complete on </w:t>
+                        <w:t>T</w:t>
+                      </w:r>
+                      <w:r>
+                        <w:t>oo hard for child to use</w:t>
+                      </w:r>
+                      <w:r>
+                        <w:t xml:space="preserve"> </w:t>
                       </w:r>
                     </w:p>
                     <w:p>
@@ -3580,7 +3793,10 @@
                         </w:numPr>
                       </w:pPr>
                       <w:r>
-                        <w:t>Not fun enough to keep childs attention</w:t>
+                        <w:t xml:space="preserve">Not fun enough </w:t>
+                      </w:r>
+                      <w:r>
+                        <w:t>for child</w:t>
                       </w:r>
                     </w:p>
                   </w:txbxContent>
@@ -3600,7 +3816,7 @@
         <mc:AlternateContent>
           <mc:Choice Requires="wps">
             <w:drawing>
-              <wp:anchor distT="45720" distB="45720" distL="114300" distR="114300" simplePos="0" relativeHeight="251674624" behindDoc="0" locked="0" layoutInCell="1" allowOverlap="1" wp14:anchorId="289C5DE4" wp14:editId="11CAB791">
+              <wp:anchor distT="45720" distB="45720" distL="114300" distR="114300" simplePos="0" relativeHeight="251674624" behindDoc="0" locked="0" layoutInCell="1" allowOverlap="1" wp14:anchorId="7D8807F9" wp14:editId="66A6E7B9">
                 <wp:simplePos x="0" y="0"/>
                 <wp:positionH relativeFrom="margin">
                   <wp:align>left</wp:align>
@@ -3714,7 +3930,7 @@
           </mc:Choice>
           <mc:Fallback>
             <w:pict>
-              <v:shape w14:anchorId="289C5DE4" id="_x0000_s1039" type="#_x0000_t202" style="position:absolute;margin-left:0;margin-top:450pt;width:169.5pt;height:103.5pt;z-index:251674624;visibility:visible;mso-wrap-style:square;mso-width-percent:0;mso-height-percent:0;mso-wrap-distance-left:9pt;mso-wrap-distance-top:3.6pt;mso-wrap-distance-right:9pt;mso-wrap-distance-bottom:3.6pt;mso-position-horizontal:left;mso-position-horizontal-relative:margin;mso-position-vertical:absolute;mso-position-vertical-relative:text;mso-width-percent:0;mso-height-percent:0;mso-width-relative:margin;mso-height-relative:margin;v-text-anchor:top" o:gfxdata="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">
+              <v:shape w14:anchorId="7D8807F9" id="_x0000_s1039" type="#_x0000_t202" style="position:absolute;left:0;text-align:left;margin-left:0;margin-top:450pt;width:169.5pt;height:103.5pt;z-index:251674624;visibility:visible;mso-wrap-style:square;mso-width-percent:0;mso-height-percent:0;mso-wrap-distance-left:9pt;mso-wrap-distance-top:3.6pt;mso-wrap-distance-right:9pt;mso-wrap-distance-bottom:3.6pt;mso-position-horizontal:left;mso-position-horizontal-relative:margin;mso-position-vertical:absolute;mso-position-vertical-relative:text;mso-width-percent:0;mso-height-percent:0;mso-width-relative:margin;mso-height-relative:margin;v-text-anchor:top" o:gfxdata="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">
                 <v:textbox>
                   <w:txbxContent>
                     <w:p>
@@ -3786,7 +4002,7 @@
         <mc:AlternateContent>
           <mc:Choice Requires="wps">
             <w:drawing>
-              <wp:anchor distT="45720" distB="45720" distL="114300" distR="114300" simplePos="0" relativeHeight="251670528" behindDoc="0" locked="0" layoutInCell="1" allowOverlap="1" wp14:anchorId="28F0F0F2" wp14:editId="3E584164">
+              <wp:anchor distT="45720" distB="45720" distL="114300" distR="114300" simplePos="0" relativeHeight="251670528" behindDoc="0" locked="0" layoutInCell="1" allowOverlap="1" wp14:anchorId="2C147F3F" wp14:editId="296261F7">
                 <wp:simplePos x="0" y="0"/>
                 <wp:positionH relativeFrom="margin">
                   <wp:posOffset>2162175</wp:posOffset>
@@ -3881,15 +4097,6 @@
                               <w:t>low level professional</w:t>
                             </w:r>
                           </w:p>
-                          <w:p>
-                            <w:pPr>
-                              <w:pStyle w:val="ListParagraph"/>
-                              <w:numPr>
-                                <w:ilvl w:val="0"/>
-                                <w:numId w:val="1"/>
-                              </w:numPr>
-                            </w:pPr>
-                          </w:p>
                         </w:txbxContent>
                       </wps:txbx>
                       <wps:bodyPr rot="0" vert="horz" wrap="square" lIns="91440" tIns="45720" rIns="91440" bIns="45720" anchor="t" anchorCtr="0">
@@ -3909,7 +4116,7 @@
           </mc:Choice>
           <mc:Fallback>
             <w:pict>
-              <v:shape w14:anchorId="28F0F0F2" id="Text Box 15" o:spid="_x0000_s1040" type="#_x0000_t202" style="position:absolute;margin-left:170.25pt;margin-top:66pt;width:122.25pt;height:130.5pt;z-index:251670528;visibility:visible;mso-wrap-style:square;mso-width-percent:0;mso-height-percent:0;mso-wrap-distance-left:9pt;mso-wrap-distance-top:3.6pt;mso-wrap-distance-right:9pt;mso-wrap-distance-bottom:3.6pt;mso-position-horizontal:absolute;mso-position-horizontal-relative:margin;mso-position-vertical:absolute;mso-position-vertical-relative:text;mso-width-percent:0;mso-height-percent:0;mso-width-relative:margin;mso-height-relative:margin;v-text-anchor:top" o:gfxdata="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">
+              <v:shape w14:anchorId="2C147F3F" id="Text Box 15" o:spid="_x0000_s1040" type="#_x0000_t202" style="position:absolute;left:0;text-align:left;margin-left:170.25pt;margin-top:66pt;width:122.25pt;height:130.5pt;z-index:251670528;visibility:visible;mso-wrap-style:square;mso-width-percent:0;mso-height-percent:0;mso-wrap-distance-left:9pt;mso-wrap-distance-top:3.6pt;mso-wrap-distance-right:9pt;mso-wrap-distance-bottom:3.6pt;mso-position-horizontal:absolute;mso-position-horizontal-relative:margin;mso-position-vertical:absolute;mso-position-vertical-relative:text;mso-width-percent:0;mso-height-percent:0;mso-width-relative:margin;mso-height-relative:margin;v-text-anchor:top" o:gfxdata="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">
                 <v:textbox>
                   <w:txbxContent>
                     <w:p>
@@ -3964,15 +4171,6 @@
                         <w:t>low level professional</w:t>
                       </w:r>
                     </w:p>
-                    <w:p>
-                      <w:pPr>
-                        <w:pStyle w:val="ListParagraph"/>
-                        <w:numPr>
-                          <w:ilvl w:val="0"/>
-                          <w:numId w:val="1"/>
-                        </w:numPr>
-                      </w:pPr>
-                    </w:p>
                   </w:txbxContent>
                 </v:textbox>
                 <w10:wrap type="square" anchorx="margin"/>
@@ -3990,7 +4188,7 @@
         <mc:AlternateContent>
           <mc:Choice Requires="wps">
             <w:drawing>
-              <wp:anchor distT="45720" distB="45720" distL="114300" distR="114300" simplePos="0" relativeHeight="251668480" behindDoc="0" locked="0" layoutInCell="1" allowOverlap="1" wp14:anchorId="5AD16C1F" wp14:editId="2F2DD673">
+              <wp:anchor distT="45720" distB="45720" distL="114300" distR="114300" simplePos="0" relativeHeight="251668480" behindDoc="0" locked="0" layoutInCell="1" allowOverlap="1" wp14:anchorId="3E54FE8C" wp14:editId="5DB61514">
                 <wp:simplePos x="0" y="0"/>
                 <wp:positionH relativeFrom="margin">
                   <wp:posOffset>2162175</wp:posOffset>
@@ -4046,7 +4244,28 @@
                                 <w:b/>
                                 <w:u w:val="single"/>
                               </w:rPr>
-                              <w:t>Rosie (tillys mum)</w:t>
+                              <w:t>Rosie (T</w:t>
+                            </w:r>
+                            <w:r>
+                              <w:rPr>
+                                <w:b/>
+                                <w:u w:val="single"/>
+                              </w:rPr>
+                              <w:t>illy</w:t>
+                            </w:r>
+                            <w:r>
+                              <w:rPr>
+                                <w:b/>
+                                <w:u w:val="single"/>
+                              </w:rPr>
+                              <w:t>’</w:t>
+                            </w:r>
+                            <w:r>
+                              <w:rPr>
+                                <w:b/>
+                                <w:u w:val="single"/>
+                              </w:rPr>
+                              <w:t>s mum)</w:t>
                             </w:r>
                           </w:p>
                         </w:txbxContent>
@@ -4068,7 +4287,7 @@
           </mc:Choice>
           <mc:Fallback>
             <w:pict>
-              <v:shape w14:anchorId="5AD16C1F" id="_x0000_s1041" type="#_x0000_t202" style="position:absolute;margin-left:170.25pt;margin-top:0;width:279pt;height:33pt;z-index:251668480;visibility:visible;mso-wrap-style:square;mso-width-percent:0;mso-height-percent:0;mso-wrap-distance-left:9pt;mso-wrap-distance-top:3.6pt;mso-wrap-distance-right:9pt;mso-wrap-distance-bottom:3.6pt;mso-position-horizontal:absolute;mso-position-horizontal-relative:margin;mso-position-vertical:absolute;mso-position-vertical-relative:text;mso-width-percent:0;mso-height-percent:0;mso-width-relative:margin;mso-height-relative:margin;v-text-anchor:top" o:gfxdata="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">
+              <v:shape w14:anchorId="3E54FE8C" id="_x0000_s1041" type="#_x0000_t202" style="position:absolute;left:0;text-align:left;margin-left:170.25pt;margin-top:0;width:279pt;height:33pt;z-index:251668480;visibility:visible;mso-wrap-style:square;mso-width-percent:0;mso-height-percent:0;mso-wrap-distance-left:9pt;mso-wrap-distance-top:3.6pt;mso-wrap-distance-right:9pt;mso-wrap-distance-bottom:3.6pt;mso-position-horizontal:absolute;mso-position-horizontal-relative:margin;mso-position-vertical:absolute;mso-position-vertical-relative:text;mso-width-percent:0;mso-height-percent:0;mso-width-relative:margin;mso-height-relative:margin;v-text-anchor:top" o:gfxdata="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">
                 <v:textbox>
                   <w:txbxContent>
                     <w:p>
@@ -4084,7 +4303,28 @@
                           <w:b/>
                           <w:u w:val="single"/>
                         </w:rPr>
-                        <w:t>Rosie (tillys mum)</w:t>
+                        <w:t>Rosie (T</w:t>
+                      </w:r>
+                      <w:r>
+                        <w:rPr>
+                          <w:b/>
+                          <w:u w:val="single"/>
+                        </w:rPr>
+                        <w:t>illy</w:t>
+                      </w:r>
+                      <w:r>
+                        <w:rPr>
+                          <w:b/>
+                          <w:u w:val="single"/>
+                        </w:rPr>
+                        <w:t>’</w:t>
+                      </w:r>
+                      <w:r>
+                        <w:rPr>
+                          <w:b/>
+                          <w:u w:val="single"/>
+                        </w:rPr>
+                        <w:t>s mum)</w:t>
                       </w:r>
                     </w:p>
                   </w:txbxContent>
@@ -4095,25 +4335,150 @@
           </mc:Fallback>
         </mc:AlternateContent>
       </w:r>
+    </w:p>
+    <w:p>
+      <w:pPr>
+        <w:jc w:val="right"/>
+        <w:rPr>
+          <w:rFonts w:ascii="Times New Roman" w:hAnsi="Times New Roman" w:cs="Times New Roman"/>
+        </w:rPr>
+      </w:pPr>
+    </w:p>
+    <w:p>
+      <w:pPr>
+        <w:rPr>
+          <w:rFonts w:ascii="Times New Roman" w:hAnsi="Times New Roman" w:cs="Times New Roman"/>
+        </w:rPr>
+      </w:pPr>
+    </w:p>
+    <w:p>
+      <w:pPr>
+        <w:rPr>
+          <w:rFonts w:ascii="Times New Roman" w:hAnsi="Times New Roman" w:cs="Times New Roman"/>
+        </w:rPr>
+      </w:pPr>
+    </w:p>
+    <w:p>
+      <w:pPr>
+        <w:rPr>
+          <w:rFonts w:ascii="Times New Roman" w:hAnsi="Times New Roman" w:cs="Times New Roman"/>
+        </w:rPr>
+      </w:pPr>
+    </w:p>
+    <w:p>
+      <w:pPr>
+        <w:rPr>
+          <w:rFonts w:ascii="Times New Roman" w:hAnsi="Times New Roman" w:cs="Times New Roman"/>
+        </w:rPr>
+      </w:pPr>
+    </w:p>
+    <w:p>
+      <w:pPr>
+        <w:rPr>
+          <w:rFonts w:ascii="Times New Roman" w:hAnsi="Times New Roman" w:cs="Times New Roman"/>
+        </w:rPr>
+      </w:pPr>
+    </w:p>
+    <w:p>
+      <w:pPr>
+        <w:rPr>
+          <w:rFonts w:ascii="Times New Roman" w:hAnsi="Times New Roman" w:cs="Times New Roman"/>
+        </w:rPr>
+      </w:pPr>
+    </w:p>
+    <w:p>
+      <w:pPr>
+        <w:rPr>
+          <w:rFonts w:ascii="Times New Roman" w:hAnsi="Times New Roman" w:cs="Times New Roman"/>
+        </w:rPr>
+      </w:pPr>
+    </w:p>
+    <w:p>
+      <w:pPr>
+        <w:rPr>
+          <w:rFonts w:ascii="Times New Roman" w:hAnsi="Times New Roman" w:cs="Times New Roman"/>
+        </w:rPr>
+      </w:pPr>
+    </w:p>
+    <w:p>
+      <w:pPr>
+        <w:rPr>
+          <w:rFonts w:ascii="Times New Roman" w:hAnsi="Times New Roman" w:cs="Times New Roman"/>
+        </w:rPr>
+      </w:pPr>
+    </w:p>
+    <w:p>
+      <w:pPr>
+        <w:rPr>
+          <w:rFonts w:ascii="Times New Roman" w:hAnsi="Times New Roman" w:cs="Times New Roman"/>
+        </w:rPr>
+      </w:pPr>
+    </w:p>
+    <w:p>
+      <w:pPr>
+        <w:rPr>
+          <w:rFonts w:ascii="Times New Roman" w:hAnsi="Times New Roman" w:cs="Times New Roman"/>
+          <w:b/>
+          <w:sz w:val="34"/>
+          <w:szCs w:val="34"/>
+          <w:u w:val="single"/>
+        </w:rPr>
+      </w:pPr>
+    </w:p>
+    <w:p>
+      <w:pPr>
+        <w:rPr>
+          <w:rFonts w:ascii="Times New Roman" w:hAnsi="Times New Roman" w:cs="Times New Roman"/>
+          <w:b/>
+          <w:sz w:val="34"/>
+          <w:szCs w:val="34"/>
+          <w:u w:val="single"/>
+        </w:rPr>
+      </w:pPr>
+    </w:p>
+    <w:p>
+      <w:pPr>
+        <w:pStyle w:val="Heading2"/>
+      </w:pPr>
+      <w:r>
+        <w:lastRenderedPageBreak/>
+        <w:t>Appendix 4</w:t>
+      </w:r>
+      <w:r>
+        <w:t xml:space="preserve"> – Initial Wireframes </w:t>
+      </w:r>
+    </w:p>
+    <w:p/>
+    <w:p>
+      <w:pPr>
+        <w:jc w:val="center"/>
+        <w:rPr>
+          <w:rFonts w:ascii="Times New Roman" w:hAnsi="Times New Roman" w:cs="Times New Roman"/>
+          <w:sz w:val="34"/>
+          <w:szCs w:val="34"/>
+        </w:rPr>
+      </w:pPr>
       <w:r>
         <w:rPr>
           <w:rFonts w:ascii="Times New Roman" w:hAnsi="Times New Roman" w:cs="Times New Roman"/>
           <w:noProof/>
+          <w:sz w:val="34"/>
+          <w:szCs w:val="34"/>
           <w:lang w:eastAsia="en-GB"/>
         </w:rPr>
         <w:drawing>
-          <wp:anchor distT="0" distB="0" distL="114300" distR="114300" simplePos="0" relativeHeight="251676672" behindDoc="1" locked="0" layoutInCell="1" allowOverlap="1" wp14:anchorId="0C88D6EB" wp14:editId="78A9A060">
+          <wp:anchor distT="0" distB="0" distL="114300" distR="114300" simplePos="0" relativeHeight="251680768" behindDoc="1" locked="0" layoutInCell="1" allowOverlap="1" wp14:anchorId="3AF80771" wp14:editId="58425E9A">
             <wp:simplePos x="0" y="0"/>
-            <wp:positionH relativeFrom="column">
-              <wp:posOffset>0</wp:posOffset>
+            <wp:positionH relativeFrom="margin">
+              <wp:posOffset>-99695</wp:posOffset>
             </wp:positionH>
             <wp:positionV relativeFrom="paragraph">
-              <wp:posOffset>3810</wp:posOffset>
+              <wp:posOffset>16510</wp:posOffset>
             </wp:positionV>
-            <wp:extent cx="5724525" cy="7286625"/>
-            <wp:effectExtent l="0" t="0" r="9525" b="9525"/>
+            <wp:extent cx="2566800" cy="3427200"/>
+            <wp:effectExtent l="19050" t="19050" r="24130" b="20955"/>
             <wp:wrapNone/>
-            <wp:docPr id="17" name="Picture 17" descr="Canvas_1"/>
+            <wp:docPr id="21" name="Picture 21" descr="image"/>
             <wp:cNvGraphicFramePr>
               <a:graphicFrameLocks xmlns:a="http://schemas.openxmlformats.org/drawingml/2006/main" noChangeAspect="1"/>
             </wp:cNvGraphicFramePr>
@@ -4121,13 +4486,13 @@
               <a:graphicData uri="http://schemas.openxmlformats.org/drawingml/2006/picture">
                 <pic:pic xmlns:pic="http://schemas.openxmlformats.org/drawingml/2006/picture">
                   <pic:nvPicPr>
-                    <pic:cNvPr id="0" name="Picture 3" descr="Canvas_1"/>
+                    <pic:cNvPr id="0" name="Picture 17" descr="image"/>
                     <pic:cNvPicPr>
                       <a:picLocks noChangeAspect="1" noChangeArrowheads="1"/>
                     </pic:cNvPicPr>
                   </pic:nvPicPr>
                   <pic:blipFill>
-                    <a:blip r:embed="rId7">
+                    <a:blip r:embed="rId8" cstate="print">
                       <a:extLst>
                         <a:ext uri="{28A0092B-C50C-407E-A947-70E740481C1C}">
                           <a14:useLocalDpi xmlns:a14="http://schemas.microsoft.com/office/drawing/2010/main" val="0"/>
@@ -4142,180 +4507,7 @@
                   <pic:spPr bwMode="auto">
                     <a:xfrm>
                       <a:off x="0" y="0"/>
-                      <a:ext cx="5724525" cy="7286625"/>
-                    </a:xfrm>
-                    <a:prstGeom prst="rect">
-                      <a:avLst/>
-                    </a:prstGeom>
-                    <a:noFill/>
-                  </pic:spPr>
-                </pic:pic>
-              </a:graphicData>
-            </a:graphic>
-            <wp14:sizeRelH relativeFrom="page">
-              <wp14:pctWidth>0</wp14:pctWidth>
-            </wp14:sizeRelH>
-            <wp14:sizeRelV relativeFrom="page">
-              <wp14:pctHeight>0</wp14:pctHeight>
-            </wp14:sizeRelV>
-          </wp:anchor>
-        </w:drawing>
-      </w:r>
-    </w:p>
-    <w:p>
-      <w:pPr>
-        <w:jc w:val="right"/>
-        <w:rPr>
-          <w:rFonts w:ascii="Times New Roman" w:hAnsi="Times New Roman" w:cs="Times New Roman"/>
-        </w:rPr>
-      </w:pPr>
-    </w:p>
-    <w:p>
-      <w:pPr>
-        <w:rPr>
-          <w:rFonts w:ascii="Times New Roman" w:hAnsi="Times New Roman" w:cs="Times New Roman"/>
-        </w:rPr>
-      </w:pPr>
-    </w:p>
-    <w:p>
-      <w:pPr>
-        <w:rPr>
-          <w:rFonts w:ascii="Times New Roman" w:hAnsi="Times New Roman" w:cs="Times New Roman"/>
-        </w:rPr>
-      </w:pPr>
-    </w:p>
-    <w:p>
-      <w:pPr>
-        <w:rPr>
-          <w:rFonts w:ascii="Times New Roman" w:hAnsi="Times New Roman" w:cs="Times New Roman"/>
-        </w:rPr>
-      </w:pPr>
-    </w:p>
-    <w:p>
-      <w:pPr>
-        <w:rPr>
-          <w:rFonts w:ascii="Times New Roman" w:hAnsi="Times New Roman" w:cs="Times New Roman"/>
-        </w:rPr>
-      </w:pPr>
-    </w:p>
-    <w:p>
-      <w:pPr>
-        <w:rPr>
-          <w:rFonts w:ascii="Times New Roman" w:hAnsi="Times New Roman" w:cs="Times New Roman"/>
-        </w:rPr>
-      </w:pPr>
-    </w:p>
-    <w:p>
-      <w:pPr>
-        <w:rPr>
-          <w:rFonts w:ascii="Times New Roman" w:hAnsi="Times New Roman" w:cs="Times New Roman"/>
-        </w:rPr>
-      </w:pPr>
-    </w:p>
-    <w:p>
-      <w:pPr>
-        <w:rPr>
-          <w:rFonts w:ascii="Times New Roman" w:hAnsi="Times New Roman" w:cs="Times New Roman"/>
-        </w:rPr>
-      </w:pPr>
-    </w:p>
-    <w:p>
-      <w:pPr>
-        <w:rPr>
-          <w:rFonts w:ascii="Times New Roman" w:hAnsi="Times New Roman" w:cs="Times New Roman"/>
-        </w:rPr>
-      </w:pPr>
-    </w:p>
-    <w:p>
-      <w:pPr>
-        <w:rPr>
-          <w:rFonts w:ascii="Times New Roman" w:hAnsi="Times New Roman" w:cs="Times New Roman"/>
-        </w:rPr>
-      </w:pPr>
-      <w:r>
-        <w:rPr>
-          <w:rFonts w:ascii="Times New Roman" w:hAnsi="Times New Roman" w:cs="Times New Roman"/>
-        </w:rPr>
-        <w:t>Figure 2.</w:t>
-      </w:r>
-    </w:p>
-    <w:p>
-      <w:pPr>
-        <w:rPr>
-          <w:rFonts w:ascii="Times New Roman" w:hAnsi="Times New Roman" w:cs="Times New Roman"/>
-        </w:rPr>
-      </w:pPr>
-    </w:p>
-    <w:p>
-      <w:pPr>
-        <w:rPr>
-          <w:rFonts w:ascii="Times New Roman" w:hAnsi="Times New Roman" w:cs="Times New Roman"/>
-        </w:rPr>
-      </w:pPr>
-    </w:p>
-    <w:p>
-      <w:pPr>
-        <w:rPr>
-          <w:rFonts w:ascii="Times New Roman" w:hAnsi="Times New Roman" w:cs="Times New Roman"/>
-          <w:b/>
-          <w:sz w:val="34"/>
-          <w:szCs w:val="34"/>
-          <w:u w:val="single"/>
-        </w:rPr>
-      </w:pPr>
-    </w:p>
-    <w:p>
-      <w:pPr>
-        <w:jc w:val="center"/>
-        <w:rPr>
-          <w:rFonts w:ascii="Times New Roman" w:hAnsi="Times New Roman" w:cs="Times New Roman"/>
-          <w:sz w:val="34"/>
-          <w:szCs w:val="34"/>
-        </w:rPr>
-      </w:pPr>
-      <w:r>
-        <w:rPr>
-          <w:rFonts w:ascii="Times New Roman" w:hAnsi="Times New Roman" w:cs="Times New Roman"/>
-          <w:noProof/>
-          <w:sz w:val="34"/>
-          <w:szCs w:val="34"/>
-          <w:lang w:eastAsia="en-GB"/>
-        </w:rPr>
-        <w:lastRenderedPageBreak/>
-        <w:drawing>
-          <wp:inline distT="0" distB="0" distL="0" distR="0">
-            <wp:extent cx="5724525" cy="7639050"/>
-            <wp:effectExtent l="19050" t="19050" r="28575" b="19050"/>
-            <wp:docPr id="18" name="Picture 18" descr="image[3]"/>
-            <wp:cNvGraphicFramePr>
-              <a:graphicFrameLocks xmlns:a="http://schemas.openxmlformats.org/drawingml/2006/main" noChangeAspect="1"/>
-            </wp:cNvGraphicFramePr>
-            <a:graphic xmlns:a="http://schemas.openxmlformats.org/drawingml/2006/main">
-              <a:graphicData uri="http://schemas.openxmlformats.org/drawingml/2006/picture">
-                <pic:pic xmlns:pic="http://schemas.openxmlformats.org/drawingml/2006/picture">
-                  <pic:nvPicPr>
-                    <pic:cNvPr id="0" name="Picture 11" descr="image[3]"/>
-                    <pic:cNvPicPr>
-                      <a:picLocks noChangeAspect="1" noChangeArrowheads="1"/>
-                    </pic:cNvPicPr>
-                  </pic:nvPicPr>
-                  <pic:blipFill>
-                    <a:blip r:embed="rId8">
-                      <a:extLst>
-                        <a:ext uri="{28A0092B-C50C-407E-A947-70E740481C1C}">
-                          <a14:useLocalDpi xmlns:a14="http://schemas.microsoft.com/office/drawing/2010/main" val="0"/>
-                        </a:ext>
-                      </a:extLst>
-                    </a:blip>
-                    <a:srcRect/>
-                    <a:stretch>
-                      <a:fillRect/>
-                    </a:stretch>
-                  </pic:blipFill>
-                  <pic:spPr bwMode="auto">
-                    <a:xfrm>
-                      <a:off x="0" y="0"/>
-                      <a:ext cx="5724525" cy="7639050"/>
+                      <a:ext cx="2566800" cy="3427200"/>
                     </a:xfrm>
                     <a:prstGeom prst="rect">
                       <a:avLst/>
@@ -4334,37 +4526,15 @@
                 </pic:pic>
               </a:graphicData>
             </a:graphic>
-          </wp:inline>
+            <wp14:sizeRelH relativeFrom="margin">
+              <wp14:pctWidth>0</wp14:pctWidth>
+            </wp14:sizeRelH>
+            <wp14:sizeRelV relativeFrom="margin">
+              <wp14:pctHeight>0</wp14:pctHeight>
+            </wp14:sizeRelV>
+          </wp:anchor>
         </w:drawing>
       </w:r>
-    </w:p>
-    <w:p>
-      <w:pPr>
-        <w:jc w:val="center"/>
-        <w:rPr>
-          <w:rFonts w:ascii="Times New Roman" w:hAnsi="Times New Roman" w:cs="Times New Roman"/>
-          <w:sz w:val="34"/>
-          <w:szCs w:val="34"/>
-        </w:rPr>
-      </w:pPr>
-      <w:r>
-        <w:rPr>
-          <w:rFonts w:ascii="Times New Roman" w:hAnsi="Times New Roman" w:cs="Times New Roman"/>
-          <w:sz w:val="34"/>
-          <w:szCs w:val="34"/>
-        </w:rPr>
-        <w:t>Figure 3.</w:t>
-      </w:r>
-    </w:p>
-    <w:p>
-      <w:pPr>
-        <w:jc w:val="center"/>
-        <w:rPr>
-          <w:rFonts w:ascii="Times New Roman" w:hAnsi="Times New Roman" w:cs="Times New Roman"/>
-          <w:sz w:val="34"/>
-          <w:szCs w:val="34"/>
-        </w:rPr>
-      </w:pPr>
       <w:r>
         <w:rPr>
           <w:rFonts w:ascii="Times New Roman" w:hAnsi="Times New Roman" w:cs="Times New Roman"/>
@@ -4373,12 +4543,19 @@
           <w:szCs w:val="34"/>
           <w:lang w:eastAsia="en-GB"/>
         </w:rPr>
-        <w:lastRenderedPageBreak/>
         <w:drawing>
-          <wp:inline distT="0" distB="0" distL="0" distR="0">
-            <wp:extent cx="5724525" cy="7639050"/>
-            <wp:effectExtent l="19050" t="19050" r="28575" b="19050"/>
-            <wp:docPr id="19" name="Picture 19" descr="image[4]"/>
+          <wp:anchor distT="0" distB="0" distL="114300" distR="114300" simplePos="0" relativeHeight="251677696" behindDoc="0" locked="0" layoutInCell="1" allowOverlap="1" wp14:anchorId="07E3AC6D" wp14:editId="445A77D0">
+            <wp:simplePos x="0" y="0"/>
+            <wp:positionH relativeFrom="margin">
+              <wp:align>right</wp:align>
+            </wp:positionH>
+            <wp:positionV relativeFrom="paragraph">
+              <wp:posOffset>9052</wp:posOffset>
+            </wp:positionV>
+            <wp:extent cx="2566800" cy="3427200"/>
+            <wp:effectExtent l="19050" t="19050" r="24130" b="20955"/>
+            <wp:wrapNone/>
+            <wp:docPr id="18" name="Picture 18" descr="image[3]"/>
             <wp:cNvGraphicFramePr>
               <a:graphicFrameLocks xmlns:a="http://schemas.openxmlformats.org/drawingml/2006/main" noChangeAspect="1"/>
             </wp:cNvGraphicFramePr>
@@ -4386,13 +4563,13 @@
               <a:graphicData uri="http://schemas.openxmlformats.org/drawingml/2006/picture">
                 <pic:pic xmlns:pic="http://schemas.openxmlformats.org/drawingml/2006/picture">
                   <pic:nvPicPr>
-                    <pic:cNvPr id="0" name="Picture 13" descr="image[4]"/>
+                    <pic:cNvPr id="0" name="Picture 11" descr="image[3]"/>
                     <pic:cNvPicPr>
                       <a:picLocks noChangeAspect="1" noChangeArrowheads="1"/>
                     </pic:cNvPicPr>
                   </pic:nvPicPr>
                   <pic:blipFill>
-                    <a:blip r:embed="rId9">
+                    <a:blip r:embed="rId9" cstate="print">
                       <a:extLst>
                         <a:ext uri="{28A0092B-C50C-407E-A947-70E740481C1C}">
                           <a14:useLocalDpi xmlns:a14="http://schemas.microsoft.com/office/drawing/2010/main" val="0"/>
@@ -4407,7 +4584,7 @@
                   <pic:spPr bwMode="auto">
                     <a:xfrm>
                       <a:off x="0" y="0"/>
-                      <a:ext cx="5724525" cy="7639050"/>
+                      <a:ext cx="2566800" cy="3427200"/>
                     </a:xfrm>
                     <a:prstGeom prst="rect">
                       <a:avLst/>
@@ -4426,7 +4603,13 @@
                 </pic:pic>
               </a:graphicData>
             </a:graphic>
-          </wp:inline>
+            <wp14:sizeRelH relativeFrom="margin">
+              <wp14:pctWidth>0</wp14:pctWidth>
+            </wp14:sizeRelH>
+            <wp14:sizeRelV relativeFrom="margin">
+              <wp14:pctHeight>0</wp14:pctHeight>
+            </wp14:sizeRelV>
+          </wp:anchor>
         </w:drawing>
       </w:r>
     </w:p>
@@ -4439,14 +4622,16 @@
           <w:szCs w:val="34"/>
         </w:rPr>
       </w:pPr>
-      <w:r>
+    </w:p>
+    <w:p>
+      <w:pPr>
+        <w:jc w:val="center"/>
         <w:rPr>
           <w:rFonts w:ascii="Times New Roman" w:hAnsi="Times New Roman" w:cs="Times New Roman"/>
           <w:sz w:val="34"/>
           <w:szCs w:val="34"/>
         </w:rPr>
-        <w:t>Figure 4</w:t>
-      </w:r>
+      </w:pPr>
     </w:p>
     <w:p>
       <w:pPr>
@@ -4467,6 +4652,48 @@
           <w:szCs w:val="34"/>
         </w:rPr>
       </w:pPr>
+    </w:p>
+    <w:p>
+      <w:pPr>
+        <w:jc w:val="center"/>
+        <w:rPr>
+          <w:rFonts w:ascii="Times New Roman" w:hAnsi="Times New Roman" w:cs="Times New Roman"/>
+          <w:sz w:val="34"/>
+          <w:szCs w:val="34"/>
+        </w:rPr>
+      </w:pPr>
+    </w:p>
+    <w:p>
+      <w:pPr>
+        <w:jc w:val="center"/>
+        <w:rPr>
+          <w:rFonts w:ascii="Times New Roman" w:hAnsi="Times New Roman" w:cs="Times New Roman"/>
+          <w:sz w:val="34"/>
+          <w:szCs w:val="34"/>
+        </w:rPr>
+      </w:pPr>
+    </w:p>
+    <w:p>
+      <w:pPr>
+        <w:jc w:val="center"/>
+        <w:rPr>
+          <w:rFonts w:ascii="Times New Roman" w:hAnsi="Times New Roman" w:cs="Times New Roman"/>
+          <w:sz w:val="34"/>
+          <w:szCs w:val="34"/>
+        </w:rPr>
+      </w:pPr>
+    </w:p>
+    <w:p>
+      <w:pPr>
+        <w:jc w:val="center"/>
+        <w:rPr>
+          <w:rFonts w:ascii="Times New Roman" w:hAnsi="Times New Roman" w:cs="Times New Roman"/>
+          <w:sz w:val="34"/>
+          <w:szCs w:val="34"/>
+        </w:rPr>
+      </w:pPr>
+    </w:p>
+    <w:p>
       <w:r>
         <w:rPr>
           <w:rFonts w:ascii="Times New Roman" w:hAnsi="Times New Roman" w:cs="Times New Roman"/>
@@ -4475,12 +4702,19 @@
           <w:szCs w:val="34"/>
           <w:lang w:eastAsia="en-GB"/>
         </w:rPr>
-        <w:lastRenderedPageBreak/>
         <w:drawing>
-          <wp:inline distT="0" distB="0" distL="0" distR="0">
-            <wp:extent cx="5731510" cy="7642013"/>
-            <wp:effectExtent l="19050" t="19050" r="21590" b="16510"/>
-            <wp:docPr id="20" name="Picture 20" descr="image[5]"/>
+          <wp:anchor distT="0" distB="0" distL="114300" distR="114300" simplePos="0" relativeHeight="251681792" behindDoc="0" locked="0" layoutInCell="1" allowOverlap="1" wp14:anchorId="14B36C49" wp14:editId="424DF2A7">
+            <wp:simplePos x="0" y="0"/>
+            <wp:positionH relativeFrom="margin">
+              <wp:posOffset>-55098</wp:posOffset>
+            </wp:positionH>
+            <wp:positionV relativeFrom="paragraph">
+              <wp:posOffset>1574165</wp:posOffset>
+            </wp:positionV>
+            <wp:extent cx="2566800" cy="3427200"/>
+            <wp:effectExtent l="19050" t="19050" r="24130" b="20955"/>
+            <wp:wrapNone/>
+            <wp:docPr id="22" name="Picture 22" descr="image[1]"/>
             <wp:cNvGraphicFramePr>
               <a:graphicFrameLocks xmlns:a="http://schemas.openxmlformats.org/drawingml/2006/main" noChangeAspect="1"/>
             </wp:cNvGraphicFramePr>
@@ -4488,13 +4722,13 @@
               <a:graphicData uri="http://schemas.openxmlformats.org/drawingml/2006/picture">
                 <pic:pic xmlns:pic="http://schemas.openxmlformats.org/drawingml/2006/picture">
                   <pic:nvPicPr>
-                    <pic:cNvPr id="0" name="Picture 15" descr="image[5]"/>
+                    <pic:cNvPr id="0" name="Picture 19" descr="image[1]"/>
                     <pic:cNvPicPr>
                       <a:picLocks noChangeAspect="1" noChangeArrowheads="1"/>
                     </pic:cNvPicPr>
                   </pic:nvPicPr>
                   <pic:blipFill>
-                    <a:blip r:embed="rId10">
+                    <a:blip r:embed="rId10" cstate="print">
                       <a:extLst>
                         <a:ext uri="{28A0092B-C50C-407E-A947-70E740481C1C}">
                           <a14:useLocalDpi xmlns:a14="http://schemas.microsoft.com/office/drawing/2010/main" val="0"/>
@@ -4509,7 +4743,7 @@
                   <pic:spPr bwMode="auto">
                     <a:xfrm>
                       <a:off x="0" y="0"/>
-                      <a:ext cx="5731510" cy="7642013"/>
+                      <a:ext cx="2566800" cy="3427200"/>
                     </a:xfrm>
                     <a:prstGeom prst="rect">
                       <a:avLst/>
@@ -4528,47 +4762,15 @@
                 </pic:pic>
               </a:graphicData>
             </a:graphic>
-          </wp:inline>
+            <wp14:sizeRelH relativeFrom="margin">
+              <wp14:pctWidth>0</wp14:pctWidth>
+            </wp14:sizeRelH>
+            <wp14:sizeRelV relativeFrom="margin">
+              <wp14:pctHeight>0</wp14:pctHeight>
+            </wp14:sizeRelV>
+          </wp:anchor>
         </w:drawing>
       </w:r>
-    </w:p>
-    <w:p>
-      <w:pPr>
-        <w:jc w:val="center"/>
-        <w:rPr>
-          <w:rFonts w:ascii="Times New Roman" w:hAnsi="Times New Roman" w:cs="Times New Roman"/>
-          <w:sz w:val="34"/>
-          <w:szCs w:val="34"/>
-        </w:rPr>
-      </w:pPr>
-      <w:r>
-        <w:rPr>
-          <w:rFonts w:ascii="Times New Roman" w:hAnsi="Times New Roman" w:cs="Times New Roman"/>
-          <w:sz w:val="34"/>
-          <w:szCs w:val="34"/>
-        </w:rPr>
-        <w:t>Figure 5</w:t>
-      </w:r>
-    </w:p>
-    <w:p>
-      <w:pPr>
-        <w:jc w:val="center"/>
-        <w:rPr>
-          <w:rFonts w:ascii="Times New Roman" w:hAnsi="Times New Roman" w:cs="Times New Roman"/>
-          <w:sz w:val="34"/>
-          <w:szCs w:val="34"/>
-        </w:rPr>
-      </w:pPr>
-    </w:p>
-    <w:p>
-      <w:pPr>
-        <w:jc w:val="center"/>
-        <w:rPr>
-          <w:rFonts w:ascii="Times New Roman" w:hAnsi="Times New Roman" w:cs="Times New Roman"/>
-          <w:sz w:val="34"/>
-          <w:szCs w:val="34"/>
-        </w:rPr>
-      </w:pPr>
       <w:r>
         <w:rPr>
           <w:rFonts w:ascii="Times New Roman" w:hAnsi="Times New Roman" w:cs="Times New Roman"/>
@@ -4577,12 +4779,19 @@
           <w:szCs w:val="34"/>
           <w:lang w:eastAsia="en-GB"/>
         </w:rPr>
-        <w:lastRenderedPageBreak/>
         <w:drawing>
-          <wp:inline distT="0" distB="0" distL="0" distR="0">
-            <wp:extent cx="5724525" cy="7639050"/>
-            <wp:effectExtent l="19050" t="19050" r="28575" b="19050"/>
-            <wp:docPr id="21" name="Picture 21" descr="image"/>
+          <wp:anchor distT="0" distB="0" distL="114300" distR="114300" simplePos="0" relativeHeight="251679744" behindDoc="1" locked="0" layoutInCell="1" allowOverlap="1" wp14:anchorId="3FE1AB89" wp14:editId="4F7E7C1D">
+            <wp:simplePos x="0" y="0"/>
+            <wp:positionH relativeFrom="margin">
+              <wp:align>right</wp:align>
+            </wp:positionH>
+            <wp:positionV relativeFrom="paragraph">
+              <wp:posOffset>1576734</wp:posOffset>
+            </wp:positionV>
+            <wp:extent cx="2573655" cy="3430270"/>
+            <wp:effectExtent l="19050" t="19050" r="17145" b="17780"/>
+            <wp:wrapNone/>
+            <wp:docPr id="20" name="Picture 20" descr="image[5]"/>
             <wp:cNvGraphicFramePr>
               <a:graphicFrameLocks xmlns:a="http://schemas.openxmlformats.org/drawingml/2006/main" noChangeAspect="1"/>
             </wp:cNvGraphicFramePr>
@@ -4590,13 +4799,13 @@
               <a:graphicData uri="http://schemas.openxmlformats.org/drawingml/2006/picture">
                 <pic:pic xmlns:pic="http://schemas.openxmlformats.org/drawingml/2006/picture">
                   <pic:nvPicPr>
-                    <pic:cNvPr id="0" name="Picture 17" descr="image"/>
+                    <pic:cNvPr id="0" name="Picture 15" descr="image[5]"/>
                     <pic:cNvPicPr>
                       <a:picLocks noChangeAspect="1" noChangeArrowheads="1"/>
                     </pic:cNvPicPr>
                   </pic:nvPicPr>
                   <pic:blipFill>
-                    <a:blip r:embed="rId11">
+                    <a:blip r:embed="rId11" cstate="print">
                       <a:extLst>
                         <a:ext uri="{28A0092B-C50C-407E-A947-70E740481C1C}">
                           <a14:useLocalDpi xmlns:a14="http://schemas.microsoft.com/office/drawing/2010/main" val="0"/>
@@ -4611,7 +4820,7 @@
                   <pic:spPr bwMode="auto">
                     <a:xfrm>
                       <a:off x="0" y="0"/>
-                      <a:ext cx="5724525" cy="7639050"/>
+                      <a:ext cx="2573655" cy="3430270"/>
                     </a:xfrm>
                     <a:prstGeom prst="rect">
                       <a:avLst/>
@@ -4630,37 +4839,18 @@
                 </pic:pic>
               </a:graphicData>
             </a:graphic>
-          </wp:inline>
+            <wp14:sizeRelH relativeFrom="margin">
+              <wp14:pctWidth>0</wp14:pctWidth>
+            </wp14:sizeRelH>
+            <wp14:sizeRelV relativeFrom="margin">
+              <wp14:pctHeight>0</wp14:pctHeight>
+            </wp14:sizeRelV>
+          </wp:anchor>
         </w:drawing>
       </w:r>
-    </w:p>
-    <w:p>
-      <w:pPr>
-        <w:jc w:val="center"/>
-        <w:rPr>
-          <w:rFonts w:ascii="Times New Roman" w:hAnsi="Times New Roman" w:cs="Times New Roman"/>
-          <w:sz w:val="34"/>
-          <w:szCs w:val="34"/>
-        </w:rPr>
-      </w:pPr>
-      <w:r>
-        <w:rPr>
-          <w:rFonts w:ascii="Times New Roman" w:hAnsi="Times New Roman" w:cs="Times New Roman"/>
-          <w:sz w:val="34"/>
-          <w:szCs w:val="34"/>
-        </w:rPr>
-        <w:t>Figure 6</w:t>
-      </w:r>
-    </w:p>
-    <w:p>
-      <w:pPr>
-        <w:jc w:val="center"/>
-        <w:rPr>
-          <w:rFonts w:ascii="Times New Roman" w:hAnsi="Times New Roman" w:cs="Times New Roman"/>
-          <w:sz w:val="34"/>
-          <w:szCs w:val="34"/>
-        </w:rPr>
-      </w:pPr>
+      <w:r>
+        <w:br w:type="page"/>
+      </w:r>
     </w:p>
     <w:p>
       <w:pPr>
@@ -4681,10 +4871,18 @@
         </w:rPr>
         <w:lastRenderedPageBreak/>
         <w:drawing>
-          <wp:inline distT="0" distB="0" distL="0" distR="0">
-            <wp:extent cx="5724525" cy="7639050"/>
-            <wp:effectExtent l="19050" t="19050" r="28575" b="19050"/>
-            <wp:docPr id="22" name="Picture 22" descr="image[1]"/>
+          <wp:anchor distT="0" distB="0" distL="114300" distR="114300" simplePos="0" relativeHeight="251678720" behindDoc="1" locked="0" layoutInCell="1" allowOverlap="1" wp14:anchorId="63CB3D21" wp14:editId="06F50D55">
+            <wp:simplePos x="0" y="0"/>
+            <wp:positionH relativeFrom="margin">
+              <wp:align>left</wp:align>
+            </wp:positionH>
+            <wp:positionV relativeFrom="paragraph">
+              <wp:posOffset>21427</wp:posOffset>
+            </wp:positionV>
+            <wp:extent cx="2566800" cy="3427200"/>
+            <wp:effectExtent l="19050" t="19050" r="24130" b="20955"/>
+            <wp:wrapNone/>
+            <wp:docPr id="19" name="Picture 19" descr="image[4]"/>
             <wp:cNvGraphicFramePr>
               <a:graphicFrameLocks xmlns:a="http://schemas.openxmlformats.org/drawingml/2006/main" noChangeAspect="1"/>
             </wp:cNvGraphicFramePr>
@@ -4692,13 +4890,13 @@
               <a:graphicData uri="http://schemas.openxmlformats.org/drawingml/2006/picture">
                 <pic:pic xmlns:pic="http://schemas.openxmlformats.org/drawingml/2006/picture">
                   <pic:nvPicPr>
-                    <pic:cNvPr id="0" name="Picture 19" descr="image[1]"/>
+                    <pic:cNvPr id="0" name="Picture 13" descr="image[4]"/>
                     <pic:cNvPicPr>
                       <a:picLocks noChangeAspect="1" noChangeArrowheads="1"/>
                     </pic:cNvPicPr>
                   </pic:nvPicPr>
                   <pic:blipFill>
-                    <a:blip r:embed="rId12">
+                    <a:blip r:embed="rId12" cstate="print">
                       <a:extLst>
                         <a:ext uri="{28A0092B-C50C-407E-A947-70E740481C1C}">
                           <a14:useLocalDpi xmlns:a14="http://schemas.microsoft.com/office/drawing/2010/main" val="0"/>
@@ -4713,7 +4911,7 @@
                   <pic:spPr bwMode="auto">
                     <a:xfrm>
                       <a:off x="0" y="0"/>
-                      <a:ext cx="5724525" cy="7639050"/>
+                      <a:ext cx="2566800" cy="3427200"/>
                     </a:xfrm>
                     <a:prstGeom prst="rect">
                       <a:avLst/>
@@ -4732,37 +4930,15 @@
                 </pic:pic>
               </a:graphicData>
             </a:graphic>
-          </wp:inline>
+            <wp14:sizeRelH relativeFrom="margin">
+              <wp14:pctWidth>0</wp14:pctWidth>
+            </wp14:sizeRelH>
+            <wp14:sizeRelV relativeFrom="margin">
+              <wp14:pctHeight>0</wp14:pctHeight>
+            </wp14:sizeRelV>
+          </wp:anchor>
         </w:drawing>
       </w:r>
-    </w:p>
-    <w:p>
-      <w:pPr>
-        <w:jc w:val="center"/>
-        <w:rPr>
-          <w:rFonts w:ascii="Times New Roman" w:hAnsi="Times New Roman" w:cs="Times New Roman"/>
-          <w:sz w:val="34"/>
-          <w:szCs w:val="34"/>
-        </w:rPr>
-      </w:pPr>
-      <w:r>
-        <w:rPr>
-          <w:rFonts w:ascii="Times New Roman" w:hAnsi="Times New Roman" w:cs="Times New Roman"/>
-          <w:sz w:val="34"/>
-          <w:szCs w:val="34"/>
-        </w:rPr>
-        <w:t>Figure 7</w:t>
-      </w:r>
-    </w:p>
-    <w:p>
-      <w:pPr>
-        <w:jc w:val="center"/>
-        <w:rPr>
-          <w:rFonts w:ascii="Times New Roman" w:hAnsi="Times New Roman" w:cs="Times New Roman"/>
-          <w:sz w:val="34"/>
-          <w:szCs w:val="34"/>
-        </w:rPr>
-      </w:pPr>
       <w:r>
         <w:rPr>
           <w:rFonts w:ascii="Times New Roman" w:hAnsi="Times New Roman" w:cs="Times New Roman"/>
@@ -4771,11 +4947,18 @@
           <w:szCs w:val="34"/>
           <w:lang w:eastAsia="en-GB"/>
         </w:rPr>
-        <w:lastRenderedPageBreak/>
         <w:drawing>
-          <wp:inline distT="0" distB="0" distL="0" distR="0">
-            <wp:extent cx="5724525" cy="7639050"/>
-            <wp:effectExtent l="19050" t="19050" r="28575" b="19050"/>
+          <wp:anchor distT="0" distB="0" distL="114300" distR="114300" simplePos="0" relativeHeight="251682816" behindDoc="0" locked="0" layoutInCell="1" allowOverlap="1" wp14:anchorId="1C9B3926" wp14:editId="09EC3389">
+            <wp:simplePos x="0" y="0"/>
+            <wp:positionH relativeFrom="margin">
+              <wp:align>right</wp:align>
+            </wp:positionH>
+            <wp:positionV relativeFrom="paragraph">
+              <wp:posOffset>21024</wp:posOffset>
+            </wp:positionV>
+            <wp:extent cx="2566800" cy="3427200"/>
+            <wp:effectExtent l="19050" t="19050" r="24130" b="20955"/>
+            <wp:wrapNone/>
             <wp:docPr id="23" name="Picture 23" descr="image[2]"/>
             <wp:cNvGraphicFramePr>
               <a:graphicFrameLocks xmlns:a="http://schemas.openxmlformats.org/drawingml/2006/main" noChangeAspect="1"/>
@@ -4790,7 +4973,7 @@
                     </pic:cNvPicPr>
                   </pic:nvPicPr>
                   <pic:blipFill>
-                    <a:blip r:embed="rId13">
+                    <a:blip r:embed="rId13" cstate="print">
                       <a:extLst>
                         <a:ext uri="{28A0092B-C50C-407E-A947-70E740481C1C}">
                           <a14:useLocalDpi xmlns:a14="http://schemas.microsoft.com/office/drawing/2010/main" val="0"/>
@@ -4805,7 +4988,7 @@
                   <pic:spPr bwMode="auto">
                     <a:xfrm>
                       <a:off x="0" y="0"/>
-                      <a:ext cx="5724525" cy="7639050"/>
+                      <a:ext cx="2566800" cy="3427200"/>
                     </a:xfrm>
                     <a:prstGeom prst="rect">
                       <a:avLst/>
@@ -4824,26 +5007,14 @@
                 </pic:pic>
               </a:graphicData>
             </a:graphic>
-          </wp:inline>
+            <wp14:sizeRelH relativeFrom="margin">
+              <wp14:pctWidth>0</wp14:pctWidth>
+            </wp14:sizeRelH>
+            <wp14:sizeRelV relativeFrom="margin">
+              <wp14:pctHeight>0</wp14:pctHeight>
+            </wp14:sizeRelV>
+          </wp:anchor>
         </w:drawing>
-      </w:r>
-    </w:p>
-    <w:p>
-      <w:pPr>
-        <w:jc w:val="center"/>
-        <w:rPr>
-          <w:rFonts w:ascii="Times New Roman" w:hAnsi="Times New Roman" w:cs="Times New Roman"/>
-          <w:sz w:val="34"/>
-          <w:szCs w:val="34"/>
-        </w:rPr>
-      </w:pPr>
-      <w:r>
-        <w:rPr>
-          <w:rFonts w:ascii="Times New Roman" w:hAnsi="Times New Roman" w:cs="Times New Roman"/>
-          <w:sz w:val="34"/>
-          <w:szCs w:val="34"/>
-        </w:rPr>
-        <w:t>Figure 8</w:t>
       </w:r>
     </w:p>
     <w:sectPr>
@@ -6464,6 +6635,10 @@
   <w:style w:type="paragraph" w:default="1" w:styleId="Normal">
     <w:name w:val="Normal"/>
     <w:qFormat/>
+    <w:rsid w:val="008953C5"/>
+    <w:pPr>
+      <w:jc w:val="both"/>
+    </w:pPr>
   </w:style>
   <w:style w:type="paragraph" w:styleId="Heading1">
     <w:name w:val="heading 1"/>
@@ -6492,7 +6667,6 @@
     <w:next w:val="Normal"/>
     <w:link w:val="Heading2Char"/>
     <w:uiPriority w:val="9"/>
-    <w:semiHidden/>
     <w:unhideWhenUsed/>
     <w:qFormat/>
     <w:rsid w:val="00866F7F"/>
@@ -6609,7 +6783,6 @@
     <w:basedOn w:val="DefaultParagraphFont"/>
     <w:link w:val="Heading2"/>
     <w:uiPriority w:val="9"/>
-    <w:semiHidden/>
     <w:rsid w:val="00866F7F"/>
     <w:rPr>
       <w:rFonts w:asciiTheme="majorHAnsi" w:eastAsiaTheme="majorEastAsia" w:hAnsiTheme="majorHAnsi" w:cstheme="majorBidi"/>
@@ -6660,6 +6833,364 @@
     <w:pPr>
       <w:spacing w:after="0" w:line="240" w:lineRule="auto"/>
     </w:pPr>
+  </w:style>
+  <w:style w:type="table" w:styleId="TableGrid">
+    <w:name w:val="Table Grid"/>
+    <w:basedOn w:val="TableNormal"/>
+    <w:uiPriority w:val="39"/>
+    <w:rsid w:val="008953C5"/>
+    <w:pPr>
+      <w:spacing w:after="0" w:line="240" w:lineRule="auto"/>
+    </w:pPr>
+    <w:tblPr>
+      <w:tblBorders>
+        <w:top w:val="single" w:sz="4" w:space="0" w:color="auto"/>
+        <w:left w:val="single" w:sz="4" w:space="0" w:color="auto"/>
+        <w:bottom w:val="single" w:sz="4" w:space="0" w:color="auto"/>
+        <w:right w:val="single" w:sz="4" w:space="0" w:color="auto"/>
+        <w:insideH w:val="single" w:sz="4" w:space="0" w:color="auto"/>
+        <w:insideV w:val="single" w:sz="4" w:space="0" w:color="auto"/>
+      </w:tblBorders>
+    </w:tblPr>
+  </w:style>
+  <w:style w:type="table" w:styleId="GridTable2-Accent5">
+    <w:name w:val="Grid Table 2 Accent 5"/>
+    <w:basedOn w:val="TableNormal"/>
+    <w:uiPriority w:val="47"/>
+    <w:rsid w:val="008953C5"/>
+    <w:pPr>
+      <w:spacing w:after="0" w:line="240" w:lineRule="auto"/>
+    </w:pPr>
+    <w:tblPr>
+      <w:tblStyleRowBandSize w:val="1"/>
+      <w:tblStyleColBandSize w:val="1"/>
+      <w:tblBorders>
+        <w:top w:val="single" w:sz="2" w:space="0" w:color="8EAADB" w:themeColor="accent5" w:themeTint="99"/>
+        <w:bottom w:val="single" w:sz="2" w:space="0" w:color="8EAADB" w:themeColor="accent5" w:themeTint="99"/>
+        <w:insideH w:val="single" w:sz="2" w:space="0" w:color="8EAADB" w:themeColor="accent5" w:themeTint="99"/>
+        <w:insideV w:val="single" w:sz="2" w:space="0" w:color="8EAADB" w:themeColor="accent5" w:themeTint="99"/>
+      </w:tblBorders>
+    </w:tblPr>
+    <w:tblStylePr w:type="firstRow">
+      <w:rPr>
+        <w:b/>
+        <w:bCs/>
+      </w:rPr>
+      <w:tblPr/>
+      <w:tcPr>
+        <w:tcBorders>
+          <w:top w:val="nil"/>
+          <w:bottom w:val="single" w:sz="12" w:space="0" w:color="8EAADB" w:themeColor="accent5" w:themeTint="99"/>
+          <w:insideH w:val="nil"/>
+          <w:insideV w:val="nil"/>
+        </w:tcBorders>
+        <w:shd w:val="clear" w:color="auto" w:fill="FFFFFF" w:themeFill="background1"/>
+      </w:tcPr>
+    </w:tblStylePr>
+    <w:tblStylePr w:type="lastRow">
+      <w:rPr>
+        <w:b/>
+        <w:bCs/>
+      </w:rPr>
+      <w:tblPr/>
+      <w:tcPr>
+        <w:tcBorders>
+          <w:top w:val="double" w:sz="2" w:space="0" w:color="8EAADB" w:themeColor="accent5" w:themeTint="99"/>
+          <w:bottom w:val="nil"/>
+          <w:insideH w:val="nil"/>
+          <w:insideV w:val="nil"/>
+        </w:tcBorders>
+        <w:shd w:val="clear" w:color="auto" w:fill="FFFFFF" w:themeFill="background1"/>
+      </w:tcPr>
+    </w:tblStylePr>
+    <w:tblStylePr w:type="firstCol">
+      <w:rPr>
+        <w:b/>
+        <w:bCs/>
+      </w:rPr>
+    </w:tblStylePr>
+    <w:tblStylePr w:type="lastCol">
+      <w:rPr>
+        <w:b/>
+        <w:bCs/>
+      </w:rPr>
+    </w:tblStylePr>
+    <w:tblStylePr w:type="band1Vert">
+      <w:tblPr/>
+      <w:tcPr>
+        <w:shd w:val="clear" w:color="auto" w:fill="D9E2F3" w:themeFill="accent5" w:themeFillTint="33"/>
+      </w:tcPr>
+    </w:tblStylePr>
+    <w:tblStylePr w:type="band1Horz">
+      <w:tblPr/>
+      <w:tcPr>
+        <w:shd w:val="clear" w:color="auto" w:fill="D9E2F3" w:themeFill="accent5" w:themeFillTint="33"/>
+      </w:tcPr>
+    </w:tblStylePr>
+  </w:style>
+  <w:style w:type="table" w:styleId="GridTable6Colorful-Accent5">
+    <w:name w:val="Grid Table 6 Colorful Accent 5"/>
+    <w:basedOn w:val="TableNormal"/>
+    <w:uiPriority w:val="51"/>
+    <w:rsid w:val="008953C5"/>
+    <w:pPr>
+      <w:spacing w:after="0" w:line="240" w:lineRule="auto"/>
+    </w:pPr>
+    <w:rPr>
+      <w:color w:val="2F5496" w:themeColor="accent5" w:themeShade="BF"/>
+    </w:rPr>
+    <w:tblPr>
+      <w:tblStyleRowBandSize w:val="1"/>
+      <w:tblStyleColBandSize w:val="1"/>
+      <w:tblBorders>
+        <w:top w:val="single" w:sz="4" w:space="0" w:color="8EAADB" w:themeColor="accent5" w:themeTint="99"/>
+        <w:left w:val="single" w:sz="4" w:space="0" w:color="8EAADB" w:themeColor="accent5" w:themeTint="99"/>
+        <w:bottom w:val="single" w:sz="4" w:space="0" w:color="8EAADB" w:themeColor="accent5" w:themeTint="99"/>
+        <w:right w:val="single" w:sz="4" w:space="0" w:color="8EAADB" w:themeColor="accent5" w:themeTint="99"/>
+        <w:insideH w:val="single" w:sz="4" w:space="0" w:color="8EAADB" w:themeColor="accent5" w:themeTint="99"/>
+        <w:insideV w:val="single" w:sz="4" w:space="0" w:color="8EAADB" w:themeColor="accent5" w:themeTint="99"/>
+      </w:tblBorders>
+    </w:tblPr>
+    <w:tblStylePr w:type="firstRow">
+      <w:rPr>
+        <w:b/>
+        <w:bCs/>
+      </w:rPr>
+      <w:tblPr/>
+      <w:tcPr>
+        <w:tcBorders>
+          <w:bottom w:val="single" w:sz="12" w:space="0" w:color="8EAADB" w:themeColor="accent5" w:themeTint="99"/>
+        </w:tcBorders>
+      </w:tcPr>
+    </w:tblStylePr>
+    <w:tblStylePr w:type="lastRow">
+      <w:rPr>
+        <w:b/>
+        <w:bCs/>
+      </w:rPr>
+      <w:tblPr/>
+      <w:tcPr>
+        <w:tcBorders>
+          <w:top w:val="double" w:sz="4" w:space="0" w:color="8EAADB" w:themeColor="accent5" w:themeTint="99"/>
+        </w:tcBorders>
+      </w:tcPr>
+    </w:tblStylePr>
+    <w:tblStylePr w:type="firstCol">
+      <w:rPr>
+        <w:b/>
+        <w:bCs/>
+      </w:rPr>
+    </w:tblStylePr>
+    <w:tblStylePr w:type="lastCol">
+      <w:rPr>
+        <w:b/>
+        <w:bCs/>
+      </w:rPr>
+    </w:tblStylePr>
+    <w:tblStylePr w:type="band1Vert">
+      <w:tblPr/>
+      <w:tcPr>
+        <w:shd w:val="clear" w:color="auto" w:fill="D9E2F3" w:themeFill="accent5" w:themeFillTint="33"/>
+      </w:tcPr>
+    </w:tblStylePr>
+    <w:tblStylePr w:type="band1Horz">
+      <w:tblPr/>
+      <w:tcPr>
+        <w:shd w:val="clear" w:color="auto" w:fill="D9E2F3" w:themeFill="accent5" w:themeFillTint="33"/>
+      </w:tcPr>
+    </w:tblStylePr>
+  </w:style>
+  <w:style w:type="table" w:styleId="ListTable1Light-Accent1">
+    <w:name w:val="List Table 1 Light Accent 1"/>
+    <w:basedOn w:val="TableNormal"/>
+    <w:uiPriority w:val="46"/>
+    <w:rsid w:val="008953C5"/>
+    <w:pPr>
+      <w:spacing w:after="0" w:line="240" w:lineRule="auto"/>
+    </w:pPr>
+    <w:tblPr>
+      <w:tblStyleRowBandSize w:val="1"/>
+      <w:tblStyleColBandSize w:val="1"/>
+    </w:tblPr>
+    <w:tblStylePr w:type="firstRow">
+      <w:rPr>
+        <w:b/>
+        <w:bCs/>
+      </w:rPr>
+      <w:tblPr/>
+      <w:tcPr>
+        <w:tcBorders>
+          <w:bottom w:val="single" w:sz="4" w:space="0" w:color="9CC2E5" w:themeColor="accent1" w:themeTint="99"/>
+        </w:tcBorders>
+      </w:tcPr>
+    </w:tblStylePr>
+    <w:tblStylePr w:type="lastRow">
+      <w:rPr>
+        <w:b/>
+        <w:bCs/>
+      </w:rPr>
+      <w:tblPr/>
+      <w:tcPr>
+        <w:tcBorders>
+          <w:top w:val="single" w:sz="4" w:space="0" w:color="9CC2E5" w:themeColor="accent1" w:themeTint="99"/>
+        </w:tcBorders>
+      </w:tcPr>
+    </w:tblStylePr>
+    <w:tblStylePr w:type="firstCol">
+      <w:rPr>
+        <w:b/>
+        <w:bCs/>
+      </w:rPr>
+    </w:tblStylePr>
+    <w:tblStylePr w:type="lastCol">
+      <w:rPr>
+        <w:b/>
+        <w:bCs/>
+      </w:rPr>
+    </w:tblStylePr>
+    <w:tblStylePr w:type="band1Vert">
+      <w:tblPr/>
+      <w:tcPr>
+        <w:shd w:val="clear" w:color="auto" w:fill="DEEAF6" w:themeFill="accent1" w:themeFillTint="33"/>
+      </w:tcPr>
+    </w:tblStylePr>
+    <w:tblStylePr w:type="band1Horz">
+      <w:tblPr/>
+      <w:tcPr>
+        <w:shd w:val="clear" w:color="auto" w:fill="DEEAF6" w:themeFill="accent1" w:themeFillTint="33"/>
+      </w:tcPr>
+    </w:tblStylePr>
+  </w:style>
+  <w:style w:type="table" w:styleId="ListTable6Colorful-Accent1">
+    <w:name w:val="List Table 6 Colorful Accent 1"/>
+    <w:basedOn w:val="TableNormal"/>
+    <w:uiPriority w:val="51"/>
+    <w:rsid w:val="008953C5"/>
+    <w:pPr>
+      <w:spacing w:after="0" w:line="240" w:lineRule="auto"/>
+    </w:pPr>
+    <w:rPr>
+      <w:color w:val="2E74B5" w:themeColor="accent1" w:themeShade="BF"/>
+    </w:rPr>
+    <w:tblPr>
+      <w:tblStyleRowBandSize w:val="1"/>
+      <w:tblStyleColBandSize w:val="1"/>
+      <w:tblBorders>
+        <w:top w:val="single" w:sz="4" w:space="0" w:color="5B9BD5" w:themeColor="accent1"/>
+        <w:bottom w:val="single" w:sz="4" w:space="0" w:color="5B9BD5" w:themeColor="accent1"/>
+      </w:tblBorders>
+    </w:tblPr>
+    <w:tblStylePr w:type="firstRow">
+      <w:rPr>
+        <w:b/>
+        <w:bCs/>
+      </w:rPr>
+      <w:tblPr/>
+      <w:tcPr>
+        <w:tcBorders>
+          <w:bottom w:val="single" w:sz="4" w:space="0" w:color="5B9BD5" w:themeColor="accent1"/>
+        </w:tcBorders>
+      </w:tcPr>
+    </w:tblStylePr>
+    <w:tblStylePr w:type="lastRow">
+      <w:rPr>
+        <w:b/>
+        <w:bCs/>
+      </w:rPr>
+      <w:tblPr/>
+      <w:tcPr>
+        <w:tcBorders>
+          <w:top w:val="double" w:sz="4" w:space="0" w:color="5B9BD5" w:themeColor="accent1"/>
+        </w:tcBorders>
+      </w:tcPr>
+    </w:tblStylePr>
+    <w:tblStylePr w:type="firstCol">
+      <w:rPr>
+        <w:b/>
+        <w:bCs/>
+      </w:rPr>
+    </w:tblStylePr>
+    <w:tblStylePr w:type="lastCol">
+      <w:rPr>
+        <w:b/>
+        <w:bCs/>
+      </w:rPr>
+    </w:tblStylePr>
+    <w:tblStylePr w:type="band1Vert">
+      <w:tblPr/>
+      <w:tcPr>
+        <w:shd w:val="clear" w:color="auto" w:fill="DEEAF6" w:themeFill="accent1" w:themeFillTint="33"/>
+      </w:tcPr>
+    </w:tblStylePr>
+    <w:tblStylePr w:type="band1Horz">
+      <w:tblPr/>
+      <w:tcPr>
+        <w:shd w:val="clear" w:color="auto" w:fill="DEEAF6" w:themeFill="accent1" w:themeFillTint="33"/>
+      </w:tcPr>
+    </w:tblStylePr>
+  </w:style>
+  <w:style w:type="table" w:styleId="PlainTable1">
+    <w:name w:val="Plain Table 1"/>
+    <w:basedOn w:val="TableNormal"/>
+    <w:uiPriority w:val="41"/>
+    <w:rsid w:val="008953C5"/>
+    <w:pPr>
+      <w:spacing w:after="0" w:line="240" w:lineRule="auto"/>
+    </w:pPr>
+    <w:tblPr>
+      <w:tblStyleRowBandSize w:val="1"/>
+      <w:tblStyleColBandSize w:val="1"/>
+      <w:tblBorders>
+        <w:top w:val="single" w:sz="4" w:space="0" w:color="BFBFBF" w:themeColor="background1" w:themeShade="BF"/>
+        <w:left w:val="single" w:sz="4" w:space="0" w:color="BFBFBF" w:themeColor="background1" w:themeShade="BF"/>
+        <w:bottom w:val="single" w:sz="4" w:space="0" w:color="BFBFBF" w:themeColor="background1" w:themeShade="BF"/>
+        <w:right w:val="single" w:sz="4" w:space="0" w:color="BFBFBF" w:themeColor="background1" w:themeShade="BF"/>
+        <w:insideH w:val="single" w:sz="4" w:space="0" w:color="BFBFBF" w:themeColor="background1" w:themeShade="BF"/>
+        <w:insideV w:val="single" w:sz="4" w:space="0" w:color="BFBFBF" w:themeColor="background1" w:themeShade="BF"/>
+      </w:tblBorders>
+    </w:tblPr>
+    <w:tblStylePr w:type="firstRow">
+      <w:rPr>
+        <w:b/>
+        <w:bCs/>
+      </w:rPr>
+    </w:tblStylePr>
+    <w:tblStylePr w:type="lastRow">
+      <w:rPr>
+        <w:b/>
+        <w:bCs/>
+      </w:rPr>
+      <w:tblPr/>
+      <w:tcPr>
+        <w:tcBorders>
+          <w:top w:val="double" w:sz="4" w:space="0" w:color="BFBFBF" w:themeColor="background1" w:themeShade="BF"/>
+        </w:tcBorders>
+      </w:tcPr>
+    </w:tblStylePr>
+    <w:tblStylePr w:type="firstCol">
+      <w:rPr>
+        <w:b/>
+        <w:bCs/>
+      </w:rPr>
+    </w:tblStylePr>
+    <w:tblStylePr w:type="lastCol">
+      <w:rPr>
+        <w:b/>
+        <w:bCs/>
+      </w:rPr>
+    </w:tblStylePr>
+    <w:tblStylePr w:type="band1Vert">
+      <w:tblPr/>
+      <w:tcPr>
+        <w:shd w:val="clear" w:color="auto" w:fill="F2F2F2" w:themeFill="background1" w:themeFillShade="F2"/>
+      </w:tcPr>
+    </w:tblStylePr>
+    <w:tblStylePr w:type="band1Horz">
+      <w:tblPr/>
+      <w:tcPr>
+        <w:shd w:val="clear" w:color="auto" w:fill="F2F2F2" w:themeFill="background1" w:themeFillShade="F2"/>
+      </w:tcPr>
+    </w:tblStylePr>
   </w:style>
 </w:styles>
 </file>

</xml_diff>